<commit_message>
Added info to project
</commit_message>
<xml_diff>
--- a/BD2.0JK.docx
+++ b/BD2.0JK.docx
@@ -22,11 +22,9 @@
             <w:pPr>
               <w:pStyle w:val="Titullapa-RTU"/>
             </w:pPr>
-            <w:proofErr w:type="gramStart"/>
             <w:r>
               <w:t>RĪGAS TEHNISKĀ UNIVERSITĀTE</w:t>
             </w:r>
-            <w:proofErr w:type="gramEnd"/>
           </w:p>
         </w:tc>
       </w:tr>
@@ -96,13 +94,8 @@
               <w:pStyle w:val="VardsUzvards"/>
             </w:pPr>
             <w:r>
-              <w:t xml:space="preserve">Juris </w:t>
+              <w:t>Juris Kondrats</w:t>
             </w:r>
-            <w:proofErr w:type="spellStart"/>
-            <w:r>
-              <w:t>Kondrats</w:t>
-            </w:r>
-            <w:proofErr w:type="spellEnd"/>
           </w:p>
         </w:tc>
       </w:tr>
@@ -240,16 +233,8 @@
               <w:rPr>
                 <w:sz w:val="28"/>
               </w:rPr>
-              <w:t xml:space="preserve">Maksims </w:t>
+              <w:t>Maksims Alekseičevs</w:t>
             </w:r>
-            <w:proofErr w:type="spellStart"/>
-            <w:r>
-              <w:rPr>
-                <w:sz w:val="28"/>
-              </w:rPr>
-              <w:t>Alekseičevs</w:t>
-            </w:r>
-            <w:proofErr w:type="spellEnd"/>
             <w:r>
               <w:rPr>
                 <w:sz w:val="28"/>
@@ -579,28 +564,12 @@
                 <w:lang w:val="en-GB"/>
               </w:rPr>
             </w:pPr>
-            <w:proofErr w:type="spellStart"/>
             <w:r>
               <w:rPr>
                 <w:lang w:val="en-GB"/>
               </w:rPr>
-              <w:t>Jānis</w:t>
+              <w:t>Jānis Auziņš</w:t>
             </w:r>
-            <w:proofErr w:type="spellEnd"/>
-            <w:r>
-              <w:rPr>
-                <w:lang w:val="en-GB"/>
-              </w:rPr>
-              <w:t xml:space="preserve"> </w:t>
-            </w:r>
-            <w:proofErr w:type="spellStart"/>
-            <w:r>
-              <w:rPr>
-                <w:lang w:val="en-GB"/>
-              </w:rPr>
-              <w:t>Auziņš</w:t>
-            </w:r>
-            <w:proofErr w:type="spellEnd"/>
           </w:p>
         </w:tc>
       </w:tr>
@@ -979,8 +948,6 @@
         <w:t>saturs</w:t>
       </w:r>
     </w:p>
-    <w:bookmarkStart w:id="0" w:name="_GoBack"/>
-    <w:bookmarkEnd w:id="0"/>
     <w:p>
       <w:pPr>
         <w:pStyle w:val="TOC1"/>
@@ -1003,7 +970,7 @@
       <w:r>
         <w:fldChar w:fldCharType="separate"/>
       </w:r>
-      <w:hyperlink w:anchor="_Toc416808634" w:history="1">
+      <w:hyperlink w:anchor="_Toc416812723" w:history="1">
         <w:r>
           <w:rPr>
             <w:rStyle w:val="Hyperlink"/>
@@ -1030,7 +997,7 @@
             <w:noProof/>
             <w:webHidden/>
           </w:rPr>
-          <w:instrText xml:space="preserve"> PAGEREF _Toc416808634 \h </w:instrText>
+          <w:instrText xml:space="preserve"> PAGEREF _Toc416812723 \h </w:instrText>
         </w:r>
         <w:r>
           <w:rPr>
@@ -1074,7 +1041,7 @@
           <w:lang w:eastAsia="lv-LV" w:bidi="ar-SA"/>
         </w:rPr>
       </w:pPr>
-      <w:hyperlink w:anchor="_Toc416808635" w:history="1">
+      <w:hyperlink w:anchor="_Toc416812724" w:history="1">
         <w:r>
           <w:rPr>
             <w:rStyle w:val="Hyperlink"/>
@@ -1120,7 +1087,7 @@
             <w:noProof/>
             <w:webHidden/>
           </w:rPr>
-          <w:instrText xml:space="preserve"> PAGEREF _Toc416808635 \h </w:instrText>
+          <w:instrText xml:space="preserve"> PAGEREF _Toc416812724 \h </w:instrText>
         </w:r>
         <w:r>
           <w:rPr>
@@ -1162,7 +1129,7 @@
           <w:lang w:val="lv-LV" w:eastAsia="lv-LV" w:bidi="ar-SA"/>
         </w:rPr>
       </w:pPr>
-      <w:hyperlink w:anchor="_Toc416808636" w:history="1">
+      <w:hyperlink w:anchor="_Toc416812725" w:history="1">
         <w:r>
           <w:rPr>
             <w:rStyle w:val="Hyperlink"/>
@@ -1206,7 +1173,7 @@
             <w:noProof/>
             <w:webHidden/>
           </w:rPr>
-          <w:instrText xml:space="preserve"> PAGEREF _Toc416808636 \h </w:instrText>
+          <w:instrText xml:space="preserve"> PAGEREF _Toc416812725 \h </w:instrText>
         </w:r>
         <w:r>
           <w:rPr>
@@ -1248,7 +1215,7 @@
           <w:lang w:val="lv-LV" w:eastAsia="lv-LV" w:bidi="ar-SA"/>
         </w:rPr>
       </w:pPr>
-      <w:hyperlink w:anchor="_Toc416808637" w:history="1">
+      <w:hyperlink w:anchor="_Toc416812726" w:history="1">
         <w:r>
           <w:rPr>
             <w:rStyle w:val="Hyperlink"/>
@@ -1292,7 +1259,7 @@
             <w:noProof/>
             <w:webHidden/>
           </w:rPr>
-          <w:instrText xml:space="preserve"> PAGEREF _Toc416808637 \h </w:instrText>
+          <w:instrText xml:space="preserve"> PAGEREF _Toc416812726 \h </w:instrText>
         </w:r>
         <w:r>
           <w:rPr>
@@ -1334,7 +1301,7 @@
           <w:lang w:val="lv-LV" w:eastAsia="lv-LV" w:bidi="ar-SA"/>
         </w:rPr>
       </w:pPr>
-      <w:hyperlink w:anchor="_Toc416808638" w:history="1">
+      <w:hyperlink w:anchor="_Toc416812727" w:history="1">
         <w:r>
           <w:rPr>
             <w:rStyle w:val="Hyperlink"/>
@@ -1378,7 +1345,7 @@
             <w:noProof/>
             <w:webHidden/>
           </w:rPr>
-          <w:instrText xml:space="preserve"> PAGEREF _Toc416808638 \h </w:instrText>
+          <w:instrText xml:space="preserve"> PAGEREF _Toc416812727 \h </w:instrText>
         </w:r>
         <w:r>
           <w:rPr>
@@ -1420,7 +1387,7 @@
           <w:lang w:val="lv-LV" w:eastAsia="lv-LV" w:bidi="ar-SA"/>
         </w:rPr>
       </w:pPr>
-      <w:hyperlink w:anchor="_Toc416808639" w:history="1">
+      <w:hyperlink w:anchor="_Toc416812728" w:history="1">
         <w:r>
           <w:rPr>
             <w:rStyle w:val="Hyperlink"/>
@@ -1464,7 +1431,7 @@
             <w:noProof/>
             <w:webHidden/>
           </w:rPr>
-          <w:instrText xml:space="preserve"> PAGEREF _Toc416808639 \h </w:instrText>
+          <w:instrText xml:space="preserve"> PAGEREF _Toc416812728 \h </w:instrText>
         </w:r>
         <w:r>
           <w:rPr>
@@ -1506,7 +1473,7 @@
           <w:lang w:val="lv-LV" w:eastAsia="lv-LV" w:bidi="ar-SA"/>
         </w:rPr>
       </w:pPr>
-      <w:hyperlink w:anchor="_Toc416808640" w:history="1">
+      <w:hyperlink w:anchor="_Toc416812729" w:history="1">
         <w:r>
           <w:rPr>
             <w:rStyle w:val="Hyperlink"/>
@@ -1529,7 +1496,7 @@
             <w:rStyle w:val="Hyperlink"/>
             <w:noProof/>
           </w:rPr>
-          <w:t>Darbs ar GPS uztvērējiem „Android” sistēmās</w:t>
+          <w:t>Globālās pozicionēšanas sistēmu uztvērēji „Android” ierīcēs</w:t>
         </w:r>
         <w:r>
           <w:rPr>
@@ -1550,7 +1517,7 @@
             <w:noProof/>
             <w:webHidden/>
           </w:rPr>
-          <w:instrText xml:space="preserve"> PAGEREF _Toc416808640 \h </w:instrText>
+          <w:instrText xml:space="preserve"> PAGEREF _Toc416812729 \h </w:instrText>
         </w:r>
         <w:r>
           <w:rPr>
@@ -1571,6 +1538,92 @@
             <w:webHidden/>
           </w:rPr>
           <w:t>13</w:t>
+        </w:r>
+        <w:r>
+          <w:rPr>
+            <w:noProof/>
+            <w:webHidden/>
+          </w:rPr>
+          <w:fldChar w:fldCharType="end"/>
+        </w:r>
+      </w:hyperlink>
+    </w:p>
+    <w:p>
+      <w:pPr>
+        <w:pStyle w:val="TOC2"/>
+        <w:rPr>
+          <w:rFonts w:asciiTheme="minorHAnsi" w:eastAsiaTheme="minorEastAsia" w:hAnsiTheme="minorHAnsi" w:cstheme="minorBidi"/>
+          <w:noProof/>
+          <w:sz w:val="22"/>
+          <w:szCs w:val="22"/>
+          <w:lang w:val="lv-LV" w:eastAsia="lv-LV" w:bidi="ar-SA"/>
+        </w:rPr>
+      </w:pPr>
+      <w:hyperlink w:anchor="_Toc416812730" w:history="1">
+        <w:r>
+          <w:rPr>
+            <w:rStyle w:val="Hyperlink"/>
+            <w:noProof/>
+          </w:rPr>
+          <w:t>1.6.</w:t>
+        </w:r>
+        <w:r>
+          <w:rPr>
+            <w:rFonts w:asciiTheme="minorHAnsi" w:eastAsiaTheme="minorEastAsia" w:hAnsiTheme="minorHAnsi" w:cstheme="minorBidi"/>
+            <w:noProof/>
+            <w:sz w:val="22"/>
+            <w:szCs w:val="22"/>
+            <w:lang w:val="lv-LV" w:eastAsia="lv-LV" w:bidi="ar-SA"/>
+          </w:rPr>
+          <w:tab/>
+        </w:r>
+        <w:r>
+          <w:rPr>
+            <w:rStyle w:val="Hyperlink"/>
+            <w:noProof/>
+          </w:rPr>
+          <w:t>Darbs ar globālās pozicionēšanas sistēmu uztvērējiem „Android” ierīcēs</w:t>
+        </w:r>
+        <w:r>
+          <w:rPr>
+            <w:noProof/>
+            <w:webHidden/>
+          </w:rPr>
+          <w:tab/>
+        </w:r>
+        <w:r>
+          <w:rPr>
+            <w:noProof/>
+            <w:webHidden/>
+          </w:rPr>
+          <w:fldChar w:fldCharType="begin"/>
+        </w:r>
+        <w:r>
+          <w:rPr>
+            <w:noProof/>
+            <w:webHidden/>
+          </w:rPr>
+          <w:instrText xml:space="preserve"> PAGEREF _Toc416812730 \h </w:instrText>
+        </w:r>
+        <w:r>
+          <w:rPr>
+            <w:noProof/>
+            <w:webHidden/>
+          </w:rPr>
+        </w:r>
+        <w:r>
+          <w:rPr>
+            <w:noProof/>
+            <w:webHidden/>
+          </w:rPr>
+          <w:fldChar w:fldCharType="separate"/>
+        </w:r>
+        <w:r>
+          <w:rPr>
+            <w:noProof/>
+            <w:webHidden/>
+          </w:rPr>
+          <w:t>14</w:t>
         </w:r>
         <w:r>
           <w:rPr>
@@ -1594,7 +1647,7 @@
           <w:lang w:eastAsia="lv-LV" w:bidi="ar-SA"/>
         </w:rPr>
       </w:pPr>
-      <w:hyperlink w:anchor="_Toc416808641" w:history="1">
+      <w:hyperlink w:anchor="_Toc416812731" w:history="1">
         <w:r>
           <w:rPr>
             <w:rStyle w:val="Hyperlink"/>
@@ -1640,7 +1693,7 @@
             <w:noProof/>
             <w:webHidden/>
           </w:rPr>
-          <w:instrText xml:space="preserve"> PAGEREF _Toc416808641 \h </w:instrText>
+          <w:instrText xml:space="preserve"> PAGEREF _Toc416812731 \h </w:instrText>
         </w:r>
         <w:r>
           <w:rPr>
@@ -1660,7 +1713,7 @@
             <w:noProof/>
             <w:webHidden/>
           </w:rPr>
-          <w:t>14</w:t>
+          <w:t>15</w:t>
         </w:r>
         <w:r>
           <w:rPr>
@@ -1682,7 +1735,7 @@
           <w:lang w:val="lv-LV" w:eastAsia="lv-LV" w:bidi="ar-SA"/>
         </w:rPr>
       </w:pPr>
-      <w:hyperlink w:anchor="_Toc416808642" w:history="1">
+      <w:hyperlink w:anchor="_Toc416812732" w:history="1">
         <w:r>
           <w:rPr>
             <w:rStyle w:val="Hyperlink"/>
@@ -1726,7 +1779,7 @@
             <w:noProof/>
             <w:webHidden/>
           </w:rPr>
-          <w:instrText xml:space="preserve"> PAGEREF _Toc416808642 \h </w:instrText>
+          <w:instrText xml:space="preserve"> PAGEREF _Toc416812732 \h </w:instrText>
         </w:r>
         <w:r>
           <w:rPr>
@@ -1746,7 +1799,7 @@
             <w:noProof/>
             <w:webHidden/>
           </w:rPr>
-          <w:t>14</w:t>
+          <w:t>15</w:t>
         </w:r>
         <w:r>
           <w:rPr>
@@ -1768,7 +1821,7 @@
           <w:lang w:val="lv-LV" w:eastAsia="lv-LV" w:bidi="ar-SA"/>
         </w:rPr>
       </w:pPr>
-      <w:hyperlink w:anchor="_Toc416808643" w:history="1">
+      <w:hyperlink w:anchor="_Toc416812733" w:history="1">
         <w:r>
           <w:rPr>
             <w:rStyle w:val="Hyperlink"/>
@@ -1812,7 +1865,7 @@
             <w:noProof/>
             <w:webHidden/>
           </w:rPr>
-          <w:instrText xml:space="preserve"> PAGEREF _Toc416808643 \h </w:instrText>
+          <w:instrText xml:space="preserve"> PAGEREF _Toc416812733 \h </w:instrText>
         </w:r>
         <w:r>
           <w:rPr>
@@ -1832,7 +1885,7 @@
             <w:noProof/>
             <w:webHidden/>
           </w:rPr>
-          <w:t>15</w:t>
+          <w:t>16</w:t>
         </w:r>
         <w:r>
           <w:rPr>
@@ -1854,7 +1907,7 @@
           <w:lang w:val="lv-LV" w:eastAsia="lv-LV" w:bidi="ar-SA"/>
         </w:rPr>
       </w:pPr>
-      <w:hyperlink w:anchor="_Toc416808644" w:history="1">
+      <w:hyperlink w:anchor="_Toc416812734" w:history="1">
         <w:r>
           <w:rPr>
             <w:rStyle w:val="Hyperlink"/>
@@ -1898,7 +1951,7 @@
             <w:noProof/>
             <w:webHidden/>
           </w:rPr>
-          <w:instrText xml:space="preserve"> PAGEREF _Toc416808644 \h </w:instrText>
+          <w:instrText xml:space="preserve"> PAGEREF _Toc416812734 \h </w:instrText>
         </w:r>
         <w:r>
           <w:rPr>
@@ -1918,7 +1971,7 @@
             <w:noProof/>
             <w:webHidden/>
           </w:rPr>
-          <w:t>16</w:t>
+          <w:t>17</w:t>
         </w:r>
         <w:r>
           <w:rPr>
@@ -1944,17 +1997,17 @@
         <w:lastRenderedPageBreak/>
         <w:fldChar w:fldCharType="end"/>
       </w:r>
-      <w:bookmarkStart w:id="1" w:name="_Toc416808634"/>
+      <w:bookmarkStart w:id="0" w:name="_Toc416812723"/>
       <w:r>
         <w:t>Ievads</w:t>
       </w:r>
-      <w:bookmarkEnd w:id="1"/>
+      <w:bookmarkEnd w:id="0"/>
     </w:p>
     <w:p>
       <w:pPr>
         <w:ind w:firstLine="720"/>
       </w:pPr>
-      <w:bookmarkStart w:id="2" w:name="_Toc121243842"/>
+      <w:bookmarkStart w:id="1" w:name="_Toc121243842"/>
       <w:r>
         <w:t>Mūsdienās, aizvien biežāk</w:t>
       </w:r>
@@ -2166,203 +2219,226 @@
       <w:pPr>
         <w:pStyle w:val="Heading1"/>
       </w:pPr>
-      <w:bookmarkStart w:id="3" w:name="_Toc416808635"/>
+      <w:bookmarkStart w:id="2" w:name="_Toc416812724"/>
       <w:r>
         <w:lastRenderedPageBreak/>
         <w:t>Transporta izsekošanas sistēmas</w:t>
       </w:r>
+      <w:bookmarkEnd w:id="2"/>
+    </w:p>
+    <w:p>
+      <w:pPr>
+        <w:ind w:firstLine="431"/>
+      </w:pPr>
+      <w:r>
+        <w:t>Šajā sadaļā tiks apskatīta teorētiska informācija par transporta izsekošanas sistēmu kopējām iezīmēm un to funkcionalitāti.</w:t>
+      </w:r>
+    </w:p>
+    <w:p>
+      <w:pPr>
+        <w:pStyle w:val="Heading2"/>
+      </w:pPr>
+      <w:bookmarkStart w:id="3" w:name="_Toc416812725"/>
+      <w:r>
+        <w:t>Transporta izsekošanas sistēmu raksturojums</w:t>
+      </w:r>
       <w:bookmarkEnd w:id="3"/>
     </w:p>
     <w:p>
       <w:pPr>
-        <w:ind w:firstLine="431"/>
-      </w:pPr>
-      <w:r>
-        <w:t>Šajā sadaļā tiks apskatīta teorētiska informācija par transporta izsekošanas sistēmu kopējām iezīmēm un to funkcionalitāti.</w:t>
+        <w:ind w:firstLine="578"/>
+      </w:pPr>
+      <w:r>
+        <w:t>Transportlīdzekļu izsekošanas ierīces, ieskaitot GPS sistēmas tiek uzstādītas transportlīdzekļos, lai uzglabātu datus par braucoša transportlīdzekli vai transportlīdzekļu parku. Šāda veida ierīces ir ļoti noderīgas transportlīdzekļa ātruma izsekošanai un atrašanās vietas noteikšanai. Tika pierādīts, ka šādas monitoringa sistēmas pilnīgi atmaksājas automob</w:t>
+      </w:r>
+      <w:r>
+        <w:t>i</w:t>
+      </w:r>
+      <w:r>
+        <w:t>lim</w:t>
+      </w:r>
+      <w:r>
+        <w:t>,</w:t>
+      </w:r>
+      <w:r>
+        <w:t xml:space="preserve"> veicot 15000 km gar</w:t>
+      </w:r>
+      <w:r>
+        <w:t xml:space="preserve">u noskrējienu.[1] </w:t>
+      </w:r>
+      <w:r>
+        <w:t>Šādas sistēmas, galvenokārt, ir domātas autoparku kontrolei, kuri nodarbojas ar pasažieru un kravu pārvadājumiem. GPS monitoringa sistēma, ļauj izsekot uz kartes visus, kāda konkrēta autoparka transportlīdzekļus un noteikt to parametrus (pārvietošanās ātrums, dzinēja temperatūras rādītāji, degvielas patēriņš u.t.t) reālajā laikā. Šāda sistēma ir spējīga automātiski sekot transporta līdzekļa darba zonai, respektīvi, iepriekš noteiktajam maršrutam. Ja, gadījumā, transportlīdzeklis pamet šo noteikto darba zonu, kontroles sistēmas lietotājam nekavējot</w:t>
+      </w:r>
+      <w:r>
+        <w:t>ies tiks paziņots par notikumu.</w:t>
+      </w:r>
+      <w:r>
+        <w:t>[2]</w:t>
+      </w:r>
+    </w:p>
+    <w:p>
+      <w:pPr>
+        <w:ind w:firstLine="578"/>
+      </w:pPr>
+      <w:r>
+        <w:t>Transporta izsekošanas sistēmas sastāv no divām daļām – programmatūras un iekārtas. Kā iekārta, galvenokārt, tiek izmantoti automob</w:t>
+      </w:r>
+      <w:r>
+        <w:t>i</w:t>
+      </w:r>
+      <w:r>
+        <w:t>ļu globālas pozicionēšanas sistēmu uztvērēji – stacionāras ierīces iekārtas, kas pieslēdzas transporta elektriskajam tīklam. Nereti, kā globālās pozicionēšana</w:t>
+      </w:r>
+      <w:r>
+        <w:t>s sistēmas uztvērējs tiek izman</w:t>
+      </w:r>
+      <w:r>
+        <w:t>tots d</w:t>
+      </w:r>
+      <w:r>
+        <w:t>ators vai mobilais telefons, kura</w:t>
+      </w:r>
+      <w:r>
+        <w:t>m ir pieejama GPS uztveres funkcija. Kā papildinājums šiem moduļiem var tikt izmantoti temperatūras un degvielas sensori, komunikācijas ierīces (mikr</w:t>
+      </w:r>
+      <w:r>
+        <w:t>o</w:t>
+      </w:r>
+      <w:r>
+        <w:t xml:space="preserve">fons un skandas) Šī darba izstrādes laikā tiks </w:t>
+      </w:r>
+      <w:r>
+        <w:t>izmantots mob</w:t>
+      </w:r>
+      <w:r>
+        <w:t>i</w:t>
+      </w:r>
+      <w:r>
+        <w:t>lais telefons ar „Android” operētājsistēmu un iebūvētu globālās pozicionēšanas sistēmas moduli.</w:t>
+      </w:r>
+      <w:r>
+        <w:t>[3]</w:t>
+      </w:r>
+    </w:p>
+    <w:p>
+      <w:pPr>
+        <w:ind w:firstLine="578"/>
+      </w:pPr>
+      <w:r>
+        <w:t xml:space="preserve">Programmatūras daļa sastāv no datu servera un klienta programmnodrošinājuma. </w:t>
+      </w:r>
+    </w:p>
+    <w:p>
+      <w:pPr>
+        <w:rPr>
+          <w:lang w:eastAsia="lv-LV"/>
+        </w:rPr>
+      </w:pPr>
+      <w:r>
+        <w:t>Datu serveris saņem, apstrādā un uzglabā datus, kas tiek saņemti no GPS uztvērējiem. Klienta (</w:t>
+      </w:r>
+      <w:r>
+        <w:t>dispečera</w:t>
+      </w:r>
+      <w:r>
+        <w:t>) programmnodrošinājums ir aplikācija, kas atvieglo iegūto un apstrādāto datu analīzi.[4]</w:t>
       </w:r>
     </w:p>
     <w:p>
       <w:pPr>
         <w:pStyle w:val="Heading2"/>
       </w:pPr>
-      <w:bookmarkStart w:id="4" w:name="_Toc416808636"/>
-      <w:r>
-        <w:t>Transporta izsekošanas sistēmu raksturojums</w:t>
+      <w:bookmarkStart w:id="4" w:name="_Toc384060074"/>
+      <w:bookmarkStart w:id="5" w:name="_Toc416812726"/>
+      <w:r>
+        <w:t>Transporta</w:t>
+      </w:r>
+      <w:r>
+        <w:t xml:space="preserve"> izsekoša</w:t>
+      </w:r>
+      <w:r>
+        <w:t>na</w:t>
+      </w:r>
+      <w:r>
+        <w:t>s sistēmu iespējas</w:t>
       </w:r>
       <w:bookmarkEnd w:id="4"/>
+      <w:bookmarkEnd w:id="5"/>
     </w:p>
     <w:p>
       <w:pPr>
         <w:ind w:firstLine="578"/>
-      </w:pPr>
-      <w:r>
-        <w:t>Transportlīdzekļu izsekošanas ierīces, ieskaitot GPS sistēmas tiek uzstādītas transportlīdzekļos, lai uzglabātu datus par braucoša transportlīdzekli vai transportlīdzekļu parku. Šāda veida ierīces ir ļoti noderīgas transportlīdzekļa ātruma izsekošanai un atrašanās vietas noteikšanai. Tika pierādīts, ka šādas monitoringa sistēmas pilnīgi atmaksājas automob</w:t>
-      </w:r>
-      <w:r>
-        <w:t>i</w:t>
-      </w:r>
-      <w:r>
-        <w:t>lim</w:t>
-      </w:r>
-      <w:r>
-        <w:t>,</w:t>
-      </w:r>
-      <w:r>
-        <w:t xml:space="preserve"> veicot 15000 km garu noskrējienu. Šādas sistēmas, galvenokārt, ir domātas autoparku kontrolei, kuri nodarbojas ar pasažieru un kravu pārvadājumiem. GPS monitoringa sistēma, ļauj izsekot uz kartes visus, kāda konkrēta autoparka transportlīdzekļus un noteikt to parametrus (pārvietošanās ātrums, dzinēja temperatūras rādītāji, degvielas patēriņš u.t.t) reālajā laikā. Šāda sistēma ir spējīga automātiski sekot transporta līdzekļa darba zonai, respektīvi, iepriekš noteiktajam maršrutam. Ja, gadījumā, transporta līdzeklis pamet šo noteikto darba zonu, kontroles sistēmas lietotājam nekavējoties tiks paziņots par notikumu.[5]</w:t>
-      </w:r>
-    </w:p>
-    <w:p>
-      <w:pPr>
-        <w:ind w:firstLine="578"/>
-      </w:pPr>
-      <w:r>
-        <w:t>Transporta izsekošanas sistēmas sastāv no divām daļām – programmatūras un iekārtas. Kā iekārta, galvenokārt, tiek izmantoti automob</w:t>
-      </w:r>
-      <w:r>
-        <w:t>i</w:t>
-      </w:r>
-      <w:r>
-        <w:t>ļu globālas pozicionēšanas sistēmu uztvērēji – stacionāras ierīces iekārtas, kas pieslēdzas transporta elektriskajam tīklam. Nereti, kā globālās pozicionēšana</w:t>
-      </w:r>
-      <w:r>
-        <w:t>s sistēmas uztvērējs tiek izman</w:t>
-      </w:r>
-      <w:r>
-        <w:t>tots d</w:t>
-      </w:r>
-      <w:r>
-        <w:t>ators vai mobilais telefons, kura</w:t>
-      </w:r>
-      <w:r>
-        <w:t>m ir pieejama GPS uztveres funkcija. Kā papildinājums šiem moduļiem var tikt izmantoti temperatūras un degvielas sensori, komunikācijas ierīces (mikr</w:t>
-      </w:r>
-      <w:r>
-        <w:t>o</w:t>
-      </w:r>
-      <w:r>
-        <w:t xml:space="preserve">fons un skandas) Šī darba izstrādes laikā tiks </w:t>
-      </w:r>
-      <w:r>
-        <w:t>izmantots mob</w:t>
-      </w:r>
-      <w:r>
-        <w:t>i</w:t>
-      </w:r>
-      <w:r>
-        <w:t>lais telefons ar „</w:t>
-      </w:r>
-      <w:proofErr w:type="spellStart"/>
-      <w:r>
-        <w:t>Android</w:t>
-      </w:r>
-      <w:proofErr w:type="spellEnd"/>
-      <w:r>
-        <w:t>” operētājsistēmu un iebūvētu globālās pozicionēšanas sistēmas moduli.</w:t>
-      </w:r>
-    </w:p>
-    <w:p>
-      <w:pPr>
-        <w:ind w:firstLine="578"/>
-      </w:pPr>
-      <w:r>
-        <w:t xml:space="preserve">Programmatūras daļa sastāv no datu servera un klienta programmnodrošinājuma. </w:t>
-      </w:r>
-    </w:p>
-    <w:p>
-      <w:pPr>
-        <w:rPr>
-          <w:lang w:eastAsia="lv-LV"/>
-        </w:rPr>
-      </w:pPr>
-      <w:r>
-        <w:t>Datu serveris saņem, apstrādā un uzglabā datus, kas tiek saņemti no GPS uztvērējiem. Klienta (</w:t>
-      </w:r>
-      <w:r>
-        <w:t>dispečera</w:t>
-      </w:r>
-      <w:r>
-        <w:t>) programmnodrošinājums ir aplikācija, kas atvieglo iegūto un apstrādāto datu analīzi.[4]</w:t>
+        <w:rPr>
+          <w:lang w:eastAsia="lv-LV"/>
+        </w:rPr>
+      </w:pPr>
+      <w:r>
+        <w:rPr>
+          <w:lang w:eastAsia="lv-LV"/>
+        </w:rPr>
+        <w:t xml:space="preserve">GPS uztvērējs aprēķina objekta koordinātas, nosakot attālumu starp uztvērēju un četriem (var pieņemt, ka viens no tiem atrodas zemes centrā), vai vairāk GPS pavadoņiem, izmērot </w:t>
+      </w:r>
+      <w:r>
+        <w:rPr>
+          <w:lang w:eastAsia="lv-LV"/>
+        </w:rPr>
+        <w:lastRenderedPageBreak/>
+        <w:t xml:space="preserve">laiku, kāds pagājis starp signālu noraidīšanām no katra pavadoņa un to saņemšanām uztvērējā. Savukārt kopā ar signālu no pavadoņa tiek pārraidītas attiecīgā pavadoņa koordinātas. </w:t>
+      </w:r>
+      <w:r>
+        <w:rPr>
+          <w:lang w:eastAsia="lv-LV"/>
+        </w:rPr>
+        <w:t>Ņemot vērā radiosignāla izplatīšanās laiku,</w:t>
+      </w:r>
+      <w:r>
+        <w:rPr>
+          <w:lang w:eastAsia="lv-LV"/>
+        </w:rPr>
+        <w:t xml:space="preserve"> ir nosakāma distance no šā pavadoņa S=v*t. Katrs pavadonis šādi dod lodveida pozīcijas virsmu ap sevi. Divi pavadoņi jau dod riņķa līniju, kur viņu dažāda diametra "burbuļi" šķērso viens otru. Trešā pavadoņa "burbulis" šķērso šo riņķa līniju divos punktos. Ceturtais pavadonis dod pēdējo izvēli - tā "burbulis" šķērso vienu no šiem diviem atlikušajiem punktiem.</w:t>
+      </w:r>
+      <w:r>
+        <w:rPr>
+          <w:lang w:eastAsia="lv-LV"/>
+        </w:rPr>
+        <w:t xml:space="preserve"> </w:t>
+      </w:r>
+      <w:r>
+        <w:rPr>
+          <w:lang w:eastAsia="lv-LV"/>
+        </w:rPr>
+        <w:t xml:space="preserve"> Var pieņemt, ka šis ceturtais pavadonis atrodas zemes centrā, tad šī iedomātā pavadoņa pozīcijas virsma tiek aizstāta ar jūras virsmu, kas formas ziņā tuvu lodei ap Zemes centru. Līdz ar to, pieņemot, ka uztvērējs atrodas tuvu zemes virsmai, nepieciešami tikai trīs pavadoņi pozīcijas noteikšanai. GPS uztvērējos tas parasti tiek apzīmēts ar funkciju "3D/2D mode", kas var arī nebūt, ja uztvērējs nav domāts jūras lietošanai</w:t>
+      </w:r>
+      <w:r>
+        <w:rPr>
+          <w:lang w:eastAsia="lv-LV"/>
+        </w:rPr>
+        <w:t>.</w:t>
       </w:r>
     </w:p>
     <w:p>
       <w:pPr>
         <w:pStyle w:val="Heading2"/>
       </w:pPr>
-      <w:bookmarkStart w:id="5" w:name="_Toc384060074"/>
-      <w:bookmarkStart w:id="6" w:name="_Toc416808637"/>
-      <w:r>
-        <w:t>Transporta</w:t>
-      </w:r>
-      <w:r>
-        <w:t xml:space="preserve"> izsekoša</w:t>
-      </w:r>
-      <w:r>
-        <w:t>na</w:t>
-      </w:r>
-      <w:r>
-        <w:t>s sistēmu iespējas</w:t>
-      </w:r>
-      <w:bookmarkEnd w:id="5"/>
+      <w:bookmarkStart w:id="6" w:name="_Toc384060075"/>
+      <w:bookmarkStart w:id="7" w:name="_Toc416812727"/>
+      <w:r>
+        <w:t>GPS tehnolo</w:t>
+      </w:r>
+      <w:r>
+        <w:t>ģ</w:t>
+      </w:r>
+      <w:r>
+        <w:t xml:space="preserve">iju </w:t>
+      </w:r>
+      <w:r>
+        <w:t>efektivitātes</w:t>
+      </w:r>
+      <w:r>
+        <w:t xml:space="preserve"> novērtējums</w:t>
+      </w:r>
       <w:bookmarkEnd w:id="6"/>
-    </w:p>
-    <w:p>
-      <w:pPr>
-        <w:ind w:firstLine="578"/>
-        <w:rPr>
-          <w:lang w:eastAsia="lv-LV"/>
-        </w:rPr>
-      </w:pPr>
-      <w:r>
-        <w:rPr>
-          <w:lang w:eastAsia="lv-LV"/>
-        </w:rPr>
-        <w:t xml:space="preserve">GPS uztvērējs aprēķina objekta koordinātas, nosakot attālumu starp uztvērēju un četriem (var pieņemt, ka viens no tiem atrodas zemes centrā), vai vairāk GPS pavadoņiem, izmērot </w:t>
-      </w:r>
-      <w:r>
-        <w:rPr>
-          <w:lang w:eastAsia="lv-LV"/>
-        </w:rPr>
-        <w:lastRenderedPageBreak/>
-        <w:t xml:space="preserve">laiku, kāds pagājis starp signālu noraidīšanām no katra pavadoņa un to saņemšanām uztvērējā. Savukārt kopā ar signālu no pavadoņa tiek pārraidītas attiecīgā pavadoņa koordinātas.[26] Ņemot vērā radiosignāla izplatīšanās laiku ir nosakāma distance no šā pavadoņa </w:t>
-      </w:r>
-      <w:proofErr w:type="spellStart"/>
-      <w:r>
-        <w:rPr>
-          <w:lang w:eastAsia="lv-LV"/>
-        </w:rPr>
-        <w:t>S=v</w:t>
-      </w:r>
-      <w:proofErr w:type="spellEnd"/>
-      <w:r>
-        <w:rPr>
-          <w:lang w:eastAsia="lv-LV"/>
-        </w:rPr>
-        <w:t>*t. Katrs pavadonis šādi dod lodveida pozīcijas virsmu ap sevi. Divi pavadoņi jau dod riņķa līniju, kur viņu dažāda diametra "burbuļi" šķērso viens otru. Trešā pavadoņa "burbulis" šķērso šo riņķa līniju divos punktos. Ceturtais pavadonis dod pēdējo izvēli - tā "burbulis" šķērso vienu no šiem diviem atlikušajiem punktiem.[25] Var pieņemt, ka šis ceturtais pavadonis atrodas zemes centrā, tad šī iedomātā pavadoņa pozīcijas virsma tiek aizstāta ar jūras virsmu, kas formas ziņā tuvu lodei ap Zemes centru. Līdz ar to, pieņemot, ka uztvērējs atrodas tuvu zemes virsmai, nepieciešami tikai trīs pavadoņi pozīcijas noteikšanai. GPS uztvērējos tas parasti tiek apzīmēts ar funkciju "3D/2D mode", kas var arī nebūt, ja uztvērējs nav domāts jūras lietošanai.[27]</w:t>
-      </w:r>
-    </w:p>
-    <w:p>
-      <w:pPr>
-        <w:pStyle w:val="Heading2"/>
-      </w:pPr>
-      <w:bookmarkStart w:id="7" w:name="_Toc384060075"/>
-      <w:bookmarkStart w:id="8" w:name="_Toc416808638"/>
-      <w:r>
-        <w:t>GPS tehnolo</w:t>
-      </w:r>
-      <w:r>
-        <w:t>ģ</w:t>
-      </w:r>
-      <w:r>
-        <w:t xml:space="preserve">iju </w:t>
-      </w:r>
-      <w:r>
-        <w:t>efektivitātes</w:t>
-      </w:r>
-      <w:r>
-        <w:t xml:space="preserve"> novērtējums</w:t>
-      </w:r>
       <w:bookmarkEnd w:id="7"/>
-      <w:bookmarkEnd w:id="8"/>
     </w:p>
     <w:p>
       <w:r>
@@ -2546,44 +2622,12 @@
         <w:t>g</w:t>
       </w:r>
       <w:r>
-        <w:t xml:space="preserve">alvenokārt kravas atrašanās vietas autonomai kontrolei pilsētu teritorijās. Tagad reālajā piemēra aplūkosim sistēmu kura tika projektēta kravas kustības monitoringam. Sistēmas nosaukums ir BN – </w:t>
-      </w:r>
-      <w:proofErr w:type="spellStart"/>
-      <w:r>
-        <w:t>Global</w:t>
-      </w:r>
-      <w:proofErr w:type="spellEnd"/>
-      <w:r>
-        <w:t xml:space="preserve"> </w:t>
-      </w:r>
-      <w:proofErr w:type="spellStart"/>
-      <w:r>
-        <w:t>Cargo</w:t>
-      </w:r>
-      <w:proofErr w:type="spellEnd"/>
-      <w:r>
-        <w:t xml:space="preserve">. </w:t>
-      </w:r>
-    </w:p>
-    <w:p>
-      <w:r>
-        <w:t xml:space="preserve"> BN – </w:t>
-      </w:r>
-      <w:proofErr w:type="spellStart"/>
-      <w:r>
-        <w:t>Global</w:t>
-      </w:r>
-      <w:proofErr w:type="spellEnd"/>
-      <w:r>
-        <w:t xml:space="preserve"> </w:t>
-      </w:r>
-      <w:proofErr w:type="spellStart"/>
-      <w:r>
-        <w:t>Cargo</w:t>
-      </w:r>
-      <w:proofErr w:type="spellEnd"/>
-      <w:r>
-        <w:t xml:space="preserve"> ir monitoringa un pārvaldes sistēma kura ir paredzēta kravas atrašanās vietas noteikšanai un kontrolei un arī transporta kontrolei, kurš nav aprīkots ar monitoringa sistēmām. Tās funkcionālas iespējas</w:t>
+        <w:t xml:space="preserve">alvenokārt kravas atrašanās vietas autonomai kontrolei pilsētu teritorijās. Tagad reālajā piemēra aplūkosim sistēmu kura tika projektēta kravas kustības monitoringam. Sistēmas nosaukums ir BN – Global Cargo. </w:t>
+      </w:r>
+    </w:p>
+    <w:p>
+      <w:r>
+        <w:t xml:space="preserve"> BN – Global Cargo ir monitoringa un pārvaldes sistēma kura ir paredzēta kravas atrašanās vietas noteikšanai un kontrolei un arī transporta kontrolei, kurš nav aprīkots ar monitoringa sistēmām. Tās funkcionālas iespējas</w:t>
       </w:r>
       <w:r>
         <w:t>:</w:t>
@@ -2651,53 +2695,13 @@
     </w:p>
     <w:p>
       <w:r>
-        <w:t xml:space="preserve">BN – </w:t>
-      </w:r>
-      <w:proofErr w:type="spellStart"/>
-      <w:r>
-        <w:t>Global</w:t>
-      </w:r>
-      <w:proofErr w:type="spellEnd"/>
-      <w:r>
-        <w:t xml:space="preserve"> </w:t>
-      </w:r>
-      <w:proofErr w:type="spellStart"/>
-      <w:r>
-        <w:t>Cargo</w:t>
-      </w:r>
-      <w:proofErr w:type="spellEnd"/>
-      <w:r>
-        <w:t xml:space="preserve"> ir sistēmas komplekss, kas sastāv no autonomiem abonentu termināļiem un dispečera darbvietas. Transporta vienībā vai kravas </w:t>
-      </w:r>
-      <w:proofErr w:type="spellStart"/>
-      <w:r>
-        <w:t>kont</w:t>
+        <w:t>BN – Global Cargo ir sistēmas komplekss, kas sastāv no autonomiem abonentu termināļiem un dispečera darbvietas. Transporta vienībā vai kravas kont</w:t>
       </w:r>
       <w:r>
         <w:t>e</w:t>
       </w:r>
       <w:r>
-        <w:t>inerī</w:t>
-      </w:r>
-      <w:proofErr w:type="spellEnd"/>
-      <w:r>
-        <w:t xml:space="preserve"> uzstāda BN - </w:t>
-      </w:r>
-      <w:proofErr w:type="spellStart"/>
-      <w:r>
-        <w:t>Global</w:t>
-      </w:r>
-      <w:proofErr w:type="spellEnd"/>
-      <w:r>
-        <w:t xml:space="preserve"> </w:t>
-      </w:r>
-      <w:proofErr w:type="spellStart"/>
-      <w:r>
-        <w:t>Box</w:t>
-      </w:r>
-      <w:proofErr w:type="spellEnd"/>
-      <w:r>
-        <w:t xml:space="preserve"> navigācijas terminālu, kurš automātiski nosaka atrašanas vietu, ātrumu, kravas vai transportlīdzekļa kustības virzienu. Tālāk pa GPRS datu pārraides kanāliem uzstādītais termināls automātiskajā režīmā pārsūta savākto informāciju uz dispečera darbvietu.</w:t>
+        <w:t>inerī uzstāda BN - Global Box navigācijas terminālu, kurš automātiski nosaka atrašanas vietu, ātrumu, kravas vai transportlīdzekļa kustības virzienu. Tālāk pa GPRS datu pārraides kanāliem uzstādītais termināls automātiskajā režīmā pārsūta savākto informāciju uz dispečera darbvietu.</w:t>
       </w:r>
     </w:p>
     <w:p>
@@ -2710,18 +2714,18 @@
       <w:r>
         <w:t xml:space="preserve">. </w:t>
       </w:r>
-      <w:bookmarkStart w:id="9" w:name="_Toc384060076"/>
+      <w:bookmarkStart w:id="8" w:name="_Toc384060076"/>
     </w:p>
     <w:p>
       <w:pPr>
         <w:pStyle w:val="Heading2"/>
       </w:pPr>
-      <w:bookmarkStart w:id="10" w:name="_Toc416808639"/>
+      <w:bookmarkStart w:id="9" w:name="_Toc416812728"/>
       <w:r>
         <w:t>Globālās pozicionēšanas sistēma</w:t>
       </w:r>
+      <w:bookmarkEnd w:id="8"/>
       <w:bookmarkEnd w:id="9"/>
-      <w:bookmarkEnd w:id="10"/>
     </w:p>
     <w:p>
       <w:pPr>
@@ -2770,7 +2774,7 @@
         <w:rPr>
           <w:lang w:eastAsia="lv-LV"/>
         </w:rPr>
-        <w:t>, visos laika apstākļos jebkurā vietā uz Zemeslodes.[1]</w:t>
+        <w:t>, visos laika apstākļos jebkurā vietā uz Zemeslodes.</w:t>
       </w:r>
     </w:p>
     <w:p>
@@ -2784,14 +2788,7 @@
         <w:rPr>
           <w:lang w:eastAsia="lv-LV"/>
         </w:rPr>
-        <w:t>Patlaban pasaulē vienlaikus pastāv trīs GPS sistēmas - NAVSTAR (</w:t>
-      </w:r>
-      <w:proofErr w:type="spellStart"/>
-      <w:r>
-        <w:rPr>
-          <w:lang w:eastAsia="lv-LV"/>
-        </w:rPr>
-        <w:t>N</w:t>
+        <w:t>Patlaban pasaulē vienlaikus pastāv trīs GPS sistēmas - NAVSTAR (N</w:t>
       </w:r>
       <w:r>
         <w:rPr>
@@ -2803,84 +2800,7 @@
         <w:rPr>
           <w:lang w:eastAsia="lv-LV"/>
         </w:rPr>
-        <w:t>igation</w:t>
-      </w:r>
-      <w:proofErr w:type="spellEnd"/>
-      <w:r>
-        <w:rPr>
-          <w:lang w:eastAsia="lv-LV"/>
-        </w:rPr>
-        <w:t xml:space="preserve"> </w:t>
-      </w:r>
-      <w:proofErr w:type="spellStart"/>
-      <w:r>
-        <w:rPr>
-          <w:lang w:eastAsia="lv-LV"/>
-        </w:rPr>
-        <w:t>System</w:t>
-      </w:r>
-      <w:proofErr w:type="spellEnd"/>
-      <w:r>
-        <w:rPr>
-          <w:lang w:eastAsia="lv-LV"/>
-        </w:rPr>
-        <w:t xml:space="preserve"> </w:t>
-      </w:r>
-      <w:proofErr w:type="spellStart"/>
-      <w:r>
-        <w:rPr>
-          <w:lang w:eastAsia="lv-LV"/>
-        </w:rPr>
-        <w:t>with</w:t>
-      </w:r>
-      <w:proofErr w:type="spellEnd"/>
-      <w:r>
-        <w:rPr>
-          <w:lang w:eastAsia="lv-LV"/>
-        </w:rPr>
-        <w:t xml:space="preserve"> </w:t>
-      </w:r>
-      <w:proofErr w:type="spellStart"/>
-      <w:r>
-        <w:rPr>
-          <w:lang w:eastAsia="lv-LV"/>
-        </w:rPr>
-        <w:t>Timing</w:t>
-      </w:r>
-      <w:proofErr w:type="spellEnd"/>
-      <w:r>
-        <w:rPr>
-          <w:lang w:eastAsia="lv-LV"/>
-        </w:rPr>
-        <w:t xml:space="preserve"> </w:t>
-      </w:r>
-      <w:proofErr w:type="spellStart"/>
-      <w:r>
-        <w:rPr>
-          <w:lang w:eastAsia="lv-LV"/>
-        </w:rPr>
-        <w:t>And</w:t>
-      </w:r>
-      <w:proofErr w:type="spellEnd"/>
-      <w:r>
-        <w:rPr>
-          <w:lang w:eastAsia="lv-LV"/>
-        </w:rPr>
-        <w:t xml:space="preserve"> </w:t>
-      </w:r>
-      <w:proofErr w:type="spellStart"/>
-      <w:r>
-        <w:rPr>
-          <w:lang w:eastAsia="lv-LV"/>
-        </w:rPr>
-        <w:t>Ranging</w:t>
-      </w:r>
-      <w:proofErr w:type="spellEnd"/>
-      <w:r>
-        <w:rPr>
-          <w:lang w:eastAsia="lv-LV"/>
-        </w:rPr>
-        <w:t xml:space="preserve">), GLONASS (Globālā Navigācijas Sistēma) un GALILEO.  Latvijā </w:t>
+        <w:t xml:space="preserve">igation System with Timing And Ranging), GLONASS (Globālā Navigācijas Sistēma) un GALILEO.  Latvijā </w:t>
       </w:r>
       <w:r>
         <w:rPr>
@@ -2899,21 +2819,7 @@
         <w:rPr>
           <w:lang w:eastAsia="lv-LV"/>
         </w:rPr>
-        <w:t xml:space="preserve">i radīt mākslīgos pavadoņus, lai līdz ar to palaišanu orbītā ap Zemi, izveidotu globāla mēroga novērošanas sistēmu – nodēvētu par </w:t>
-      </w:r>
-      <w:proofErr w:type="spellStart"/>
-      <w:r>
-        <w:rPr>
-          <w:lang w:eastAsia="lv-LV"/>
-        </w:rPr>
-        <w:t>StarFIX</w:t>
-      </w:r>
-      <w:proofErr w:type="spellEnd"/>
-      <w:r>
-        <w:rPr>
-          <w:lang w:eastAsia="lv-LV"/>
-        </w:rPr>
-        <w:t xml:space="preserve">. 1978. gadā tika palaists orbītā (aptuveni 22350 km augstumā) pirmais šī tipa </w:t>
+        <w:t xml:space="preserve">i radīt mākslīgos pavadoņus, lai līdz ar to palaišanu orbītā ap Zemi, izveidotu globāla mēroga novērošanas sistēmu – nodēvētu par StarFIX. 1978. gadā tika palaists orbītā (aptuveni 22350 km augstumā) pirmais šī tipa </w:t>
       </w:r>
     </w:p>
     <w:p>
@@ -2929,75 +2835,65 @@
         </w:rPr>
         <w:t xml:space="preserve">pavadonis. Sistēmas izveide un pilnveidošana risinājās līdz 1994. gadam un tās pilnvērtīga izmantošana tika uzsākta 1995. gadā. Šodien šo pavadoņu skaits ir jau 28. No tiem pozicionējošo koordināšu noteikšanā tiek izmantota 24 </w:t>
       </w:r>
-      <w:proofErr w:type="spellStart"/>
+      <w:r>
+        <w:rPr>
+          <w:lang w:eastAsia="lv-LV"/>
+        </w:rPr>
+        <w:t>„</w:t>
+      </w:r>
       <w:r>
         <w:rPr>
           <w:lang w:eastAsia="lv-LV"/>
         </w:rPr>
         <w:t>OmniSTAR</w:t>
       </w:r>
-      <w:proofErr w:type="spellEnd"/>
+      <w:r>
+        <w:rPr>
+          <w:lang w:eastAsia="lv-LV"/>
+        </w:rPr>
+        <w:t>”</w:t>
+      </w:r>
       <w:r>
         <w:rPr>
           <w:lang w:eastAsia="lv-LV"/>
         </w:rPr>
         <w:t xml:space="preserve"> pavadoņu kopa, kas raida L joslas frekvencēs (L1 1575,42 MHZ; L2 1227,60 MHZ) un ir paredzēta </w:t>
       </w:r>
-      <w:proofErr w:type="spellStart"/>
-      <w:r>
-        <w:rPr>
-          <w:lang w:eastAsia="lv-LV"/>
-        </w:rPr>
-        <w:t>Global</w:t>
-      </w:r>
-      <w:proofErr w:type="spellEnd"/>
+      <w:r>
+        <w:rPr>
+          <w:lang w:eastAsia="lv-LV"/>
+        </w:rPr>
+        <w:t>Globālās</w:t>
+      </w:r>
       <w:r>
         <w:rPr>
           <w:lang w:eastAsia="lv-LV"/>
         </w:rPr>
         <w:t xml:space="preserve"> </w:t>
       </w:r>
-      <w:proofErr w:type="spellStart"/>
-      <w:r>
-        <w:rPr>
-          <w:lang w:eastAsia="lv-LV"/>
-        </w:rPr>
-        <w:t>Position</w:t>
-      </w:r>
-      <w:proofErr w:type="spellEnd"/>
+      <w:r>
+        <w:rPr>
+          <w:lang w:eastAsia="lv-LV"/>
+        </w:rPr>
+        <w:t>Pozicionēšanas</w:t>
+      </w:r>
       <w:r>
         <w:rPr>
           <w:lang w:eastAsia="lv-LV"/>
         </w:rPr>
         <w:t xml:space="preserve"> </w:t>
       </w:r>
-      <w:proofErr w:type="spellStart"/>
-      <w:r>
-        <w:rPr>
-          <w:lang w:eastAsia="lv-LV"/>
-        </w:rPr>
-        <w:t>System</w:t>
-      </w:r>
-      <w:proofErr w:type="spellEnd"/>
-      <w:r>
-        <w:rPr>
-          <w:lang w:eastAsia="lv-LV"/>
-        </w:rPr>
-        <w:t xml:space="preserve"> (GPS) nodrošināšanai. Civiliem nolūkiem šo signālu sāka lietot ASV kopš 1997. gada. Sistēmas darbību nodrošina 21 aktīvais satelīts un trīs aktīvās rezerves satelīti, kas riņķo aptuveni 20 000 kilometru augstumā. Satelīti izvietoti sešās orbītās un katrs satelīts apriņķo Zemi divas reizes dienā (ik pa 12 stundām). Tādējādi no jebkuras vietas jebkurā laikā ir redzami 4 līdz 8 satelīti. Kontroles segments – sastāv no sakaru, komunikāciju, datu uzkrāšanas, integrācijas, analīzes un kontroles iekārtām. Tās tiek izmantotas, lai novērotu, uzturētu un administrētu GPS satelītus un sistēmu. Piecas sakaru stacijas izvietotas uz Zemes ar galveno kontroles staciju Kolorādo </w:t>
-      </w:r>
-      <w:proofErr w:type="spellStart"/>
-      <w:r>
-        <w:rPr>
-          <w:lang w:eastAsia="lv-LV"/>
-        </w:rPr>
-        <w:t>Springsā</w:t>
-      </w:r>
-      <w:proofErr w:type="spellEnd"/>
-      <w:r>
-        <w:rPr>
-          <w:lang w:eastAsia="lv-LV"/>
-        </w:rPr>
-        <w:t>. Galvenajā kontroles stacijā tiek uzkrāti dati par katru satelītu, tā stāvokli un statusu, kas tiek sa</w:t>
+      <w:r>
+        <w:rPr>
+          <w:lang w:eastAsia="lv-LV"/>
+        </w:rPr>
+        <w:t>Sistēmas</w:t>
+      </w:r>
+      <w:r>
+        <w:rPr>
+          <w:lang w:eastAsia="lv-LV"/>
+        </w:rPr>
+        <w:t xml:space="preserve"> (GPS) nodrošināšanai. Civiliem nolūkiem šo signālu sāka lietot ASV kopš 1997. gada. Sistēmas darbību nodrošina 21 aktīvais satelīts un trīs aktīvās rezerves satelīti, kas riņķo aptuveni 20 000 kilometru augstumā. Satelīti izvietoti sešās orbītās un katrs satelīts apriņķo Zemi divas reizes dienā (ik pa 12 stundām). Tādējādi no jebkuras vietas jebkurā laikā ir redzami 4 līdz 8 satelīti. Kontroles segments – sastāv no sakaru, komunikāciju, datu uzkrāšanas, integrācijas, analīzes un kontroles iekārtām. Tās tiek izmantotas, lai novērotu, uzturētu un administrētu GPS satelītus un sistēmu. Piecas sakaru stacijas izvietotas uz Zemes ar galveno kontroles staciju Kolorādo Springsā. Galvenajā kontroles stacijā tiek uzkrāti dati par katru satelītu, tā stāvokli un statusu, kas tiek sa</w:t>
       </w:r>
       <w:r>
         <w:rPr>
@@ -3035,14 +2931,24 @@
         </w:rPr>
         <w:t xml:space="preserve">iem. </w:t>
       </w:r>
-      <w:proofErr w:type="spellStart"/>
+      <w:r>
+        <w:rPr>
+          <w:lang w:eastAsia="lv-LV"/>
+        </w:rPr>
+        <w:t>„</w:t>
+      </w:r>
       <w:r>
         <w:rPr>
           <w:lang w:eastAsia="lv-LV"/>
         </w:rPr>
         <w:t>OmniSTAR</w:t>
       </w:r>
-      <w:proofErr w:type="spellEnd"/>
+      <w:r>
+        <w:rPr>
+          <w:lang w:eastAsia="lv-LV"/>
+        </w:rPr>
+        <w:t>”</w:t>
+      </w:r>
       <w:r>
         <w:rPr>
           <w:lang w:eastAsia="lv-LV"/>
@@ -3098,7 +3004,19 @@
         <w:rPr>
           <w:lang w:eastAsia="lv-LV"/>
         </w:rPr>
-        <w:t xml:space="preserve">u satelītu signāli. Civilā GPS nodrošina ticamību līdz 99% ar precizitāti līdz 25 m. </w:t>
+        <w:t xml:space="preserve">u satelītu signāli. Civilā GPS nodrošina ticamību līdz 99% ar precizitāti līdz </w:t>
+      </w:r>
+      <w:r>
+        <w:rPr>
+          <w:lang w:eastAsia="lv-LV"/>
+        </w:rPr>
+        <w:t>3</w:t>
+      </w:r>
+      <w:r>
+        <w:rPr>
+          <w:lang w:eastAsia="lv-LV"/>
+        </w:rPr>
+        <w:t xml:space="preserve"> m. </w:t>
       </w:r>
     </w:p>
     <w:p>
@@ -3218,7 +3136,19 @@
         <w:rPr>
           <w:lang w:eastAsia="lv-LV"/>
         </w:rPr>
-        <w:t>eometrijas metodēm izskaitļo savas koordinātes. Teorētiski, lai noteiktu savu atrašanās vietu plaknē, pietiek ar trim satelītiem, bet praktiski, lai atrastu arī vietas augstumu, kā arī rē</w:t>
+        <w:t>eometrijas metodēm izskaitļo savas koordinātes. Teorētiski, lai noteiktu savu atrašanās vietu plaknē, pietiek ar trim satelītiem, bet praktiski, lai atrastu arī vietas augstumu, kā arī</w:t>
+      </w:r>
+      <w:r>
+        <w:rPr>
+          <w:lang w:eastAsia="lv-LV"/>
+        </w:rPr>
+        <w:t>,</w:t>
+      </w:r>
+      <w:r>
+        <w:rPr>
+          <w:lang w:eastAsia="lv-LV"/>
+        </w:rPr>
+        <w:t xml:space="preserve"> rē</w:t>
       </w:r>
       <w:r>
         <w:rPr>
@@ -3243,71 +3173,286 @@
       <w:pPr>
         <w:pStyle w:val="Heading2"/>
       </w:pPr>
-      <w:bookmarkStart w:id="11" w:name="_Toc416808640"/>
-      <w:r>
-        <w:t>Darbs ar GPS uztvērējiem „</w:t>
-      </w:r>
-      <w:proofErr w:type="spellStart"/>
+      <w:bookmarkStart w:id="10" w:name="_Toc416812729"/>
+      <w:r>
+        <w:t>Globālās pozicionēšanas sistēmu</w:t>
+      </w:r>
+      <w:r>
+        <w:t xml:space="preserve"> uztvērēji „</w:t>
+      </w:r>
       <w:r>
         <w:t>A</w:t>
       </w:r>
       <w:r>
+        <w:t xml:space="preserve">ndroid” </w:t>
+      </w:r>
+      <w:r>
+        <w:t>ierīcēs</w:t>
+      </w:r>
+      <w:bookmarkEnd w:id="10"/>
+    </w:p>
+    <w:p>
+      <w:pPr>
+        <w:ind w:firstLine="578"/>
+        <w:rPr>
+          <w:lang w:eastAsia="lv-LV"/>
+        </w:rPr>
+      </w:pPr>
+      <w:r>
+        <w:rPr>
+          <w:lang w:eastAsia="lv-LV"/>
+        </w:rPr>
+        <w:t>Mūsdienās</w:t>
+      </w:r>
+      <w:r>
+        <w:rPr>
+          <w:lang w:eastAsia="lv-LV"/>
+        </w:rPr>
+        <w:t>,</w:t>
+      </w:r>
+      <w:r>
+        <w:rPr>
+          <w:lang w:eastAsia="lv-LV"/>
+        </w:rPr>
+        <w:t xml:space="preserve"> aizvien izplatītākas</w:t>
+      </w:r>
+      <w:r>
+        <w:rPr>
+          <w:lang w:eastAsia="lv-LV"/>
+        </w:rPr>
+        <w:t>,</w:t>
+      </w:r>
+      <w:r>
+        <w:rPr>
+          <w:lang w:eastAsia="lv-LV"/>
+        </w:rPr>
+        <w:t xml:space="preserve"> kļūst</w:t>
+      </w:r>
+      <w:r>
+        <w:rPr>
+          <w:lang w:eastAsia="lv-LV"/>
+        </w:rPr>
+        <w:t xml:space="preserve"> mobilās</w:t>
+      </w:r>
+      <w:r>
+        <w:rPr>
+          <w:lang w:eastAsia="lv-LV"/>
+        </w:rPr>
+        <w:t xml:space="preserve"> ierīces, kas darbojas </w:t>
+      </w:r>
+      <w:r>
+        <w:rPr>
+          <w:lang w:eastAsia="lv-LV"/>
+        </w:rPr>
+        <w:t>„</w:t>
+      </w:r>
+      <w:r>
+        <w:rPr>
+          <w:lang w:eastAsia="lv-LV"/>
+        </w:rPr>
+        <w:t>Android” operētājsistēm</w:t>
+      </w:r>
+      <w:r>
+        <w:rPr>
+          <w:lang w:eastAsia="lv-LV"/>
+        </w:rPr>
+        <w:t>as vidē</w:t>
+      </w:r>
+      <w:r>
+        <w:rPr>
+          <w:lang w:eastAsia="lv-LV"/>
+        </w:rPr>
+        <w:t>.</w:t>
+      </w:r>
+      <w:r>
+        <w:rPr>
+          <w:lang w:eastAsia="lv-LV"/>
+        </w:rPr>
+        <w:t xml:space="preserve"> </w:t>
+      </w:r>
+      <w:r>
+        <w:rPr>
+          <w:lang w:eastAsia="lv-LV"/>
+        </w:rPr>
+        <w:t>Gandrīz</w:t>
+      </w:r>
+      <w:r>
+        <w:rPr>
+          <w:lang w:eastAsia="lv-LV"/>
+        </w:rPr>
+        <w:t xml:space="preserve"> </w:t>
+      </w:r>
+      <w:r>
+        <w:rPr>
+          <w:lang w:eastAsia="lv-LV"/>
+        </w:rPr>
+        <w:t>katrā mobilās ierīces modelī, kura tiek ražota sākot no 2011. gada, ir iebūvēts globālas pozicionēšanas mod</w:t>
+      </w:r>
+      <w:r>
+        <w:rPr>
+          <w:lang w:eastAsia="lv-LV"/>
+        </w:rPr>
+        <w:t>u</w:t>
+      </w:r>
+      <w:r>
+        <w:rPr>
+          <w:lang w:eastAsia="lv-LV"/>
+        </w:rPr>
+        <w:t xml:space="preserve">lis. </w:t>
+      </w:r>
+      <w:r>
+        <w:rPr>
+          <w:lang w:eastAsia="lv-LV"/>
+        </w:rPr>
+        <w:t xml:space="preserve">Iebūvējamie modeļi, galvenokārt, atšķiras savā starpā ar elektroenerģijas patēriņu un atrašanās vietas noteikšanas precizitāti. </w:t>
+      </w:r>
+      <w:r>
+        <w:rPr>
+          <w:lang w:eastAsia="lv-LV"/>
+        </w:rPr>
+        <w:t xml:space="preserve">Jaunākie globālas pozicionēšanas modeļi var </w:t>
+      </w:r>
+      <w:r>
+        <w:rPr>
+          <w:lang w:eastAsia="lv-LV"/>
+        </w:rPr>
+        <w:t>noteikt objekta atrašanās vietu ar precizitāti līdz 3 metriem.</w:t>
+      </w:r>
+    </w:p>
+    <w:p>
+      <w:pPr>
+        <w:rPr>
+          <w:lang w:eastAsia="lv-LV"/>
+        </w:rPr>
+      </w:pPr>
+      <w:r>
+        <w:rPr>
+          <w:lang w:eastAsia="lv-LV"/>
+        </w:rPr>
+        <w:t>Dēļ tā, ka mobilās ierīc</w:t>
+      </w:r>
+      <w:r>
+        <w:rPr>
+          <w:lang w:eastAsia="lv-LV"/>
+        </w:rPr>
+        <w:t xml:space="preserve">es ir paredzētas tam, lai tās spētu darboties pēc iespējas ilgāk bez uzlādes no papildus enerģijas avota, ražotāji cenšas samazināt globālās pozicionēšanas moduļa darbībai nepieciešamo enerģijas daudzumu, kas savukārt noved pie signāla pavājināšanos. Vājš signāls, palielina mērījumu kļūdu, tādejādi padarot moduļa rādījumus neprecīzus. It īpaši, vājš signāls rada lielas problēmas pilsētas apstākļos, jo </w:t>
+      </w:r>
+      <w:r>
+        <w:rPr>
+          <w:lang w:eastAsia="lv-LV"/>
+        </w:rPr>
+        <w:t>vājam signālam ir salīdzinoši grūti tikt cauri ēku jumtiem, kā arī pilsētas parasti ir piesārņotas ar daudz un dažādiem elektromagnētiskajiem signāliem.</w:t>
+      </w:r>
+    </w:p>
+    <w:p>
+      <w:pPr>
+        <w:rPr>
+          <w:lang w:eastAsia="lv-LV"/>
+        </w:rPr>
+      </w:pPr>
+    </w:p>
+    <w:p>
+      <w:pPr>
+        <w:rPr>
+          <w:lang w:eastAsia="lv-LV"/>
+        </w:rPr>
+      </w:pPr>
+    </w:p>
+    <w:p>
+      <w:pPr>
+        <w:pStyle w:val="Heading2"/>
+      </w:pPr>
+      <w:bookmarkStart w:id="11" w:name="_Toc416812730"/>
+      <w:r>
+        <w:lastRenderedPageBreak/>
+        <w:t>Darbs ar g</w:t>
+      </w:r>
+      <w:r>
+        <w:t>lobālās pozicionēšanas sistēmu uztvērēji</w:t>
+      </w:r>
+      <w:r>
+        <w:t>em</w:t>
+      </w:r>
+      <w:r>
+        <w:t xml:space="preserve"> „Android” </w:t>
+      </w:r>
+      <w:bookmarkEnd w:id="11"/>
+      <w:r>
+        <w:t>operētājsistēmas vidē.</w:t>
+      </w:r>
+    </w:p>
+    <w:p>
+      <w:pPr>
+        <w:ind w:firstLine="431"/>
+        <w:rPr>
+          <w:lang w:eastAsia="lv-LV"/>
+        </w:rPr>
+      </w:pPr>
+      <w:r>
+        <w:rPr>
+          <w:lang w:eastAsia="lv-LV"/>
+        </w:rPr>
+        <w:t>Lai varētu sekmīgi darboties un programmēt „Android” aplikācijas</w:t>
+      </w:r>
+      <w:r>
+        <w:rPr>
+          <w:lang w:eastAsia="lv-LV"/>
+        </w:rPr>
+        <w:t xml:space="preserve">, ir </w:t>
+      </w:r>
+      <w:r>
+        <w:rPr>
+          <w:lang w:eastAsia="lv-LV"/>
+        </w:rPr>
+        <w:t>jāizprot</w:t>
+      </w:r>
+      <w:r>
+        <w:rPr>
+          <w:lang w:eastAsia="lv-LV"/>
+        </w:rPr>
+        <w:t xml:space="preserve"> „Java programmēšanas valodu”.</w:t>
+      </w:r>
+      <w:r>
+        <w:rPr>
+          <w:lang w:eastAsia="lv-LV"/>
+        </w:rPr>
+        <w:t xml:space="preserve"> </w:t>
+      </w:r>
+      <w:r>
+        <w:rPr>
+          <w:lang w:eastAsia="lv-LV"/>
+        </w:rPr>
+        <w:t xml:space="preserve">Darbs ar globālās pozicionēšanas sistēmas moduli „Android” operētājsistēmas vidē, atšķiras no darba ar citiem moduļiem. Priekš darba ar GPS </w:t>
+      </w:r>
+      <w:r>
+        <w:rPr>
+          <w:lang w:eastAsia="lv-LV"/>
+        </w:rPr>
+        <w:t xml:space="preserve">moduli, </w:t>
+      </w:r>
+      <w:r>
+        <w:rPr>
+          <w:lang w:eastAsia="lv-LV"/>
+        </w:rPr>
+        <w:t>„A</w:t>
+      </w:r>
+      <w:r>
+        <w:rPr>
+          <w:lang w:eastAsia="lv-LV"/>
+        </w:rPr>
         <w:t>ndroid</w:t>
       </w:r>
-      <w:proofErr w:type="spellEnd"/>
-      <w:r>
-        <w:t>” sistēmās</w:t>
-      </w:r>
-      <w:bookmarkEnd w:id="11"/>
-    </w:p>
-    <w:p>
-      <w:pPr>
-        <w:ind w:firstLine="578"/>
-        <w:rPr>
-          <w:lang w:eastAsia="lv-LV"/>
-        </w:rPr>
-      </w:pPr>
-      <w:r>
-        <w:rPr>
-          <w:lang w:eastAsia="lv-LV"/>
-        </w:rPr>
-        <w:t>Mūsdienās</w:t>
-      </w:r>
-      <w:r>
-        <w:rPr>
-          <w:lang w:eastAsia="lv-LV"/>
-        </w:rPr>
-        <w:t>,</w:t>
-      </w:r>
-      <w:r>
-        <w:rPr>
-          <w:lang w:eastAsia="lv-LV"/>
-        </w:rPr>
-        <w:t xml:space="preserve"> aizvien izplatītākas</w:t>
-      </w:r>
-      <w:r>
-        <w:rPr>
-          <w:lang w:eastAsia="lv-LV"/>
-        </w:rPr>
-        <w:t>,</w:t>
-      </w:r>
-      <w:r>
-        <w:rPr>
-          <w:lang w:eastAsia="lv-LV"/>
-        </w:rPr>
-        <w:t xml:space="preserve"> kļūst</w:t>
-      </w:r>
-      <w:r>
-        <w:rPr>
-          <w:lang w:eastAsia="lv-LV"/>
-        </w:rPr>
-        <w:t xml:space="preserve"> mobilās</w:t>
-      </w:r>
-      <w:r>
-        <w:rPr>
-          <w:lang w:eastAsia="lv-LV"/>
-        </w:rPr>
-        <w:t xml:space="preserve"> ierīces, kas darbojas </w:t>
+      <w:r>
+        <w:rPr>
+          <w:lang w:eastAsia="lv-LV"/>
+        </w:rPr>
+        <w:t>"</w:t>
+      </w:r>
+      <w:r>
+        <w:rPr>
+          <w:lang w:eastAsia="lv-LV"/>
+        </w:rPr>
+        <w:t xml:space="preserve"> vidē ir paredzēta speciāla pakete </w:t>
       </w:r>
       <w:r>
         <w:rPr>
@@ -3315,25 +3460,175 @@
         </w:rPr>
         <w:t>„</w:t>
       </w:r>
-      <w:proofErr w:type="spellStart"/>
-      <w:r>
-        <w:rPr>
-          <w:lang w:eastAsia="lv-LV"/>
-        </w:rPr>
-        <w:t>Android</w:t>
-      </w:r>
-      <w:proofErr w:type="spellEnd"/>
-      <w:r>
-        <w:rPr>
-          <w:lang w:eastAsia="lv-LV"/>
-        </w:rPr>
-        <w:t>” operētājsistēm</w:t>
-      </w:r>
-      <w:r>
-        <w:rPr>
-          <w:lang w:eastAsia="lv-LV"/>
-        </w:rPr>
-        <w:t>as vidē</w:t>
+      <w:r>
+        <w:rPr>
+          <w:lang w:eastAsia="lv-LV"/>
+        </w:rPr>
+        <w:t>Android.Location</w:t>
+      </w:r>
+      <w:r>
+        <w:rPr>
+          <w:lang w:eastAsia="lv-LV"/>
+        </w:rPr>
+        <w:t>”</w:t>
+      </w:r>
+      <w:r>
+        <w:rPr>
+          <w:lang w:eastAsia="lv-LV"/>
+        </w:rPr>
+        <w:t xml:space="preserve">, kas satur sevī tādas klases kā </w:t>
+      </w:r>
+      <w:r>
+        <w:rPr>
+          <w:lang w:eastAsia="lv-LV"/>
+        </w:rPr>
+        <w:t>„</w:t>
+      </w:r>
+      <w:r>
+        <w:rPr>
+          <w:lang w:eastAsia="lv-LV"/>
+        </w:rPr>
+        <w:t>Location</w:t>
+      </w:r>
+      <w:r>
+        <w:rPr>
+          <w:lang w:eastAsia="lv-LV"/>
+        </w:rPr>
+        <w:t>”</w:t>
+      </w:r>
+      <w:r>
+        <w:rPr>
+          <w:lang w:eastAsia="lv-LV"/>
+        </w:rPr>
+        <w:t xml:space="preserve">, </w:t>
+      </w:r>
+      <w:r>
+        <w:rPr>
+          <w:lang w:eastAsia="lv-LV"/>
+        </w:rPr>
+        <w:t>„</w:t>
+      </w:r>
+      <w:r>
+        <w:rPr>
+          <w:lang w:eastAsia="lv-LV"/>
+        </w:rPr>
+        <w:t>LocationListener</w:t>
+      </w:r>
+      <w:r>
+        <w:rPr>
+          <w:lang w:eastAsia="lv-LV"/>
+        </w:rPr>
+        <w:t xml:space="preserve">” </w:t>
+      </w:r>
+      <w:r>
+        <w:rPr>
+          <w:lang w:eastAsia="lv-LV"/>
+        </w:rPr>
+        <w:t>un</w:t>
+      </w:r>
+      <w:r>
+        <w:rPr>
+          <w:lang w:eastAsia="lv-LV"/>
+        </w:rPr>
+        <w:t xml:space="preserve"> </w:t>
+      </w:r>
+      <w:r>
+        <w:rPr>
+          <w:lang w:eastAsia="lv-LV"/>
+        </w:rPr>
+        <w:t>„</w:t>
+      </w:r>
+      <w:r>
+        <w:rPr>
+          <w:lang w:eastAsia="lv-LV"/>
+        </w:rPr>
+        <w:t>LocationManager</w:t>
+      </w:r>
+      <w:r>
+        <w:rPr>
+          <w:lang w:eastAsia="lv-LV"/>
+        </w:rPr>
+        <w:t>”</w:t>
+      </w:r>
+      <w:r>
+        <w:rPr>
+          <w:lang w:eastAsia="lv-LV"/>
+        </w:rPr>
+        <w:t xml:space="preserve">. Galvenā šīs paketes specifika ir tāda, ka tā spēj nodrošināt mērķa pozicionēšanu, ne tikai ar GPS uztvērēja palīdzību, bet arī citādākos veidos, piemēram, noteikt atrašanās vietu izmantojot IP rādījumus. </w:t>
+      </w:r>
+      <w:r>
+        <w:rPr>
+          <w:lang w:eastAsia="lv-LV"/>
+        </w:rPr>
+        <w:t>Š</w:t>
+      </w:r>
+      <w:r>
+        <w:rPr>
+          <w:lang w:eastAsia="lv-LV"/>
+        </w:rPr>
+        <w:t>ajā darbā, darba autors apskatīs tikai paketes piedāvātās funkcionālās iespējas, kas ir tieši saistītas ar globālās pozicionēšanas sistēmas moduli.</w:t>
+      </w:r>
+      <w:r>
+        <w:rPr>
+          <w:lang w:eastAsia="lv-LV"/>
+        </w:rPr>
+        <w:t xml:space="preserve"> </w:t>
+      </w:r>
+    </w:p>
+    <w:p>
+      <w:pPr>
+        <w:ind w:firstLine="431"/>
+        <w:rPr>
+          <w:lang w:eastAsia="lv-LV"/>
+        </w:rPr>
+      </w:pPr>
+      <w:r>
+        <w:rPr>
+          <w:lang w:eastAsia="lv-LV"/>
+        </w:rPr>
+        <w:t xml:space="preserve">GPS uztvērējs var tikt ieslēgts un atslēgts ar lietotāja palīdzību. Lai sekotu šīm statusa pārmaiņām interfeisā ir ieviestas funkcijas „onProviderEnabled()” un </w:t>
+      </w:r>
+      <w:r>
+        <w:rPr>
+          <w:lang w:eastAsia="lv-LV"/>
+        </w:rPr>
+        <w:t>„onProvider</w:t>
+      </w:r>
+      <w:r>
+        <w:rPr>
+          <w:lang w:eastAsia="lv-LV"/>
+        </w:rPr>
+        <w:t>Disabled</w:t>
+      </w:r>
+      <w:r>
+        <w:rPr>
+          <w:lang w:eastAsia="lv-LV"/>
+        </w:rPr>
+        <w:t>()”</w:t>
+      </w:r>
+      <w:r>
+        <w:rPr>
+          <w:lang w:eastAsia="lv-LV"/>
+        </w:rPr>
+        <w:t xml:space="preserve">. Turklāt gadījumā, </w:t>
+      </w:r>
+      <w:r>
+        <w:rPr>
+          <w:lang w:eastAsia="lv-LV"/>
+        </w:rPr>
+        <w:t>ja</w:t>
+      </w:r>
+      <w:r>
+        <w:rPr>
+          <w:lang w:eastAsia="lv-LV"/>
+        </w:rPr>
+        <w:t xml:space="preserve"> GPS uztvērējs pārtrauks savu darbību kādas neparedzētas situācijas dēļ, piemēram, iebraucot tunelī, šim gadījumam var tikt izmantota „onStatusChange()” metode. Iepriekš apskatītās metodes ļauj aplikācijai operatīvi rīkoties, piemēram pārstāt nosūtīt ģeolokācijas datus uz serveri</w:t>
+      </w:r>
+      <w:r>
+        <w:rPr>
+          <w:lang w:eastAsia="lv-LV"/>
+        </w:rPr>
+        <w:t>, līdz brīdim, kad GPS modulis atsāks savu darbību</w:t>
       </w:r>
       <w:r>
         <w:rPr>
@@ -3345,86 +3640,243 @@
         <w:rPr>
           <w:lang w:eastAsia="lv-LV"/>
         </w:rPr>
+        <w:t xml:space="preserve"> „</w:t>
+      </w:r>
+      <w:r>
+        <w:rPr>
+          <w:lang w:eastAsia="lv-LV"/>
+        </w:rPr>
+        <w:t>onLocationChanged</w:t>
+      </w:r>
+      <w:r>
+        <w:rPr>
+          <w:lang w:eastAsia="lv-LV"/>
+        </w:rPr>
+        <w:t xml:space="preserve">()” metode ļauj apstrādāt pozīcijas maiņas notikumus. </w:t>
+      </w:r>
+      <w:r>
+        <w:rPr>
+          <w:lang w:eastAsia="lv-LV"/>
+        </w:rPr>
+        <w:t>Izmantojot šo metodi,</w:t>
+      </w:r>
+      <w:r>
+        <w:rPr>
+          <w:lang w:eastAsia="lv-LV"/>
+        </w:rPr>
+        <w:t xml:space="preserve"> ir Iespējams nodrošināt datu pārraidi uz serveri tikai tajos gadījumos, ja tiek mainīta pozīcija.</w:t>
+      </w:r>
+    </w:p>
+    <w:p>
+      <w:pPr>
+        <w:ind w:firstLine="431"/>
+        <w:rPr>
+          <w:i/>
+          <w:lang w:eastAsia="lv-LV"/>
+        </w:rPr>
+      </w:pPr>
+      <w:r>
+        <w:rPr>
+          <w:lang w:eastAsia="lv-LV"/>
+        </w:rPr>
+        <w:t>„Location”</w:t>
+      </w:r>
+      <w:r>
+        <w:rPr>
+          <w:lang w:eastAsia="lv-LV"/>
+        </w:rPr>
+        <w:t xml:space="preserve"> klase, kas ir iekļauta </w:t>
+      </w:r>
+      <w:r>
+        <w:rPr>
+          <w:lang w:eastAsia="lv-LV"/>
+        </w:rPr>
+        <w:t>„Android.Location”</w:t>
+      </w:r>
+      <w:r>
+        <w:rPr>
+          <w:lang w:eastAsia="lv-LV"/>
+        </w:rPr>
+        <w:t xml:space="preserve"> paketē, ļauj nolasīt ar globālās pozicionēšanas sensora palīdzību nolasītos datus. Metodes „getLongitude()” un „getLatitude()”</w:t>
+      </w:r>
+      <w:r>
+        <w:rPr>
+          <w:lang w:eastAsia="lv-LV"/>
+        </w:rPr>
+        <w:t>, ļauj nolasīt atrašanās vietas garuma un platuma koordinātes. Metode „</w:t>
+      </w:r>
+      <w:r>
+        <w:rPr>
+          <w:lang w:eastAsia="lv-LV"/>
+        </w:rPr>
+        <w:t>get</w:t>
+      </w:r>
+      <w:r>
+        <w:rPr>
+          <w:lang w:eastAsia="lv-LV"/>
+        </w:rPr>
+        <w:t>Accuracy</w:t>
+      </w:r>
+      <w:r>
+        <w:rPr>
+          <w:lang w:eastAsia="lv-LV"/>
+        </w:rPr>
+        <w:t>()</w:t>
+      </w:r>
+      <w:r>
+        <w:rPr>
+          <w:lang w:eastAsia="lv-LV"/>
+        </w:rPr>
+        <w:t xml:space="preserve">” ļauj nolasīt noteiktās pozīcijas precizitāti, metros. „Android” operētājsistēmas uzturētāji apgalvo, ka precizitāte tiek noteikta kā 68% rādiusa ticamība. </w:t>
+      </w:r>
+      <w:r>
+        <w:rPr>
+          <w:lang w:eastAsia="lv-LV"/>
+        </w:rPr>
+        <w:t>Tas nozīmē</w:t>
+      </w:r>
+      <w:r>
+        <w:rPr>
+          <w:lang w:eastAsia="lv-LV"/>
+        </w:rPr>
+        <w:t xml:space="preserve">, ka, ja uzzīmēt </w:t>
+      </w:r>
+      <w:r>
+        <w:rPr>
+          <w:lang w:eastAsia="lv-LV"/>
+        </w:rPr>
+        <w:t>apli, kura</w:t>
+      </w:r>
+      <w:r>
+        <w:rPr>
+          <w:lang w:eastAsia="lv-LV"/>
+        </w:rPr>
+        <w:t xml:space="preserve"> rādiuss ir </w:t>
+      </w:r>
+      <w:r>
+        <w:rPr>
+          <w:lang w:eastAsia="lv-LV"/>
+        </w:rPr>
+        <w:t xml:space="preserve">vienāds ar precizitātes rādījumiem, un tas ir centrēts nolasītās koordinātes viduspunktā, tad pastāv 68% ticamība, ka reālās koordinātes punkts atrodas šajā </w:t>
+      </w:r>
+      <w:r>
+        <w:rPr>
+          <w:lang w:eastAsia="lv-LV"/>
+        </w:rPr>
+        <w:t xml:space="preserve">aplī. </w:t>
+      </w:r>
+      <w:r>
+        <w:rPr>
+          <w:lang w:eastAsia="lv-LV"/>
+        </w:rPr>
+        <w:t>Metode „getA</w:t>
+      </w:r>
+      <w:r>
+        <w:rPr>
+          <w:lang w:eastAsia="lv-LV"/>
+        </w:rPr>
+        <w:t>ltitude</w:t>
+      </w:r>
+      <w:r>
+        <w:rPr>
+          <w:lang w:eastAsia="lv-LV"/>
+        </w:rPr>
+        <w:t>()”</w:t>
+      </w:r>
+      <w:r>
+        <w:rPr>
+          <w:lang w:eastAsia="lv-LV"/>
+        </w:rPr>
+        <w:t xml:space="preserve"> norāda augstumu virs WGS 84 references elipsoīda. </w:t>
+      </w:r>
+      <w:r>
+        <w:rPr>
+          <w:lang w:eastAsia="lv-LV"/>
+        </w:rPr>
+        <w:t>Metode „get</w:t>
+      </w:r>
+      <w:r>
+        <w:rPr>
+          <w:lang w:eastAsia="lv-LV"/>
+        </w:rPr>
+        <w:t>Time</w:t>
+      </w:r>
+      <w:r>
+        <w:rPr>
+          <w:lang w:eastAsia="lv-LV"/>
+        </w:rPr>
+        <w:t>()”</w:t>
+      </w:r>
+      <w:r>
+        <w:rPr>
+          <w:lang w:eastAsia="lv-LV"/>
+        </w:rPr>
+        <w:t xml:space="preserve"> ļauj noteikt laiku koordinātes nolasīšanas momentā, UTC formātā.</w:t>
+      </w:r>
+      <w:r>
+        <w:rPr>
+          <w:lang w:eastAsia="lv-LV"/>
+        </w:rPr>
         <w:t xml:space="preserve"> </w:t>
       </w:r>
       <w:r>
         <w:rPr>
           <w:lang w:eastAsia="lv-LV"/>
         </w:rPr>
-        <w:t>Gandrīz</w:t>
-      </w:r>
-      <w:r>
-        <w:rPr>
-          <w:lang w:eastAsia="lv-LV"/>
-        </w:rPr>
-        <w:t xml:space="preserve"> </w:t>
-      </w:r>
-      <w:r>
-        <w:rPr>
-          <w:lang w:eastAsia="lv-LV"/>
-        </w:rPr>
-        <w:t>katrā mobilās ierīces modelī, kura tiek ražota sākot no 2011. gada, ir iebūvēts globālas pozicionēšanas mod</w:t>
-      </w:r>
-      <w:r>
-        <w:rPr>
-          <w:lang w:eastAsia="lv-LV"/>
-        </w:rPr>
-        <w:t>u</w:t>
-      </w:r>
-      <w:r>
-        <w:rPr>
-          <w:lang w:eastAsia="lv-LV"/>
-        </w:rPr>
-        <w:t xml:space="preserve">lis. </w:t>
-      </w:r>
-      <w:r>
-        <w:rPr>
-          <w:lang w:eastAsia="lv-LV"/>
-        </w:rPr>
-        <w:t xml:space="preserve">Iebūvējamie modeļi, galvenokārt, atšķiras savā starpā ar elektroenerģijas patēriņu un atrašanās vietas noteikšanas precizitāti. </w:t>
-      </w:r>
-    </w:p>
-    <w:p>
-      <w:pPr>
-        <w:rPr>
-          <w:lang w:eastAsia="lv-LV"/>
-        </w:rPr>
-      </w:pPr>
-    </w:p>
-    <w:p>
-      <w:pPr>
-        <w:rPr>
-          <w:lang w:eastAsia="lv-LV"/>
-        </w:rPr>
-      </w:pPr>
-    </w:p>
-    <w:p>
-      <w:pPr>
-        <w:rPr>
-          <w:lang w:eastAsia="lv-LV"/>
-        </w:rPr>
-      </w:pPr>
-    </w:p>
-    <w:p>
-      <w:pPr>
-        <w:rPr>
-          <w:lang w:eastAsia="lv-LV"/>
-        </w:rPr>
-      </w:pPr>
-    </w:p>
-    <w:p>
-      <w:pPr>
-        <w:rPr>
-          <w:lang w:eastAsia="lv-LV"/>
-        </w:rPr>
-      </w:pPr>
+        <w:t>Metode „get</w:t>
+      </w:r>
+      <w:r>
+        <w:rPr>
+          <w:lang w:eastAsia="lv-LV"/>
+        </w:rPr>
+        <w:t>Speed</w:t>
+      </w:r>
+      <w:r>
+        <w:rPr>
+          <w:lang w:eastAsia="lv-LV"/>
+        </w:rPr>
+        <w:t>()”</w:t>
+      </w:r>
+      <w:r>
+        <w:rPr>
+          <w:lang w:eastAsia="lv-LV"/>
+        </w:rPr>
+        <w:t xml:space="preserve"> ļauj noteikt pārvietošanās ātrumu, mērvienībā metri/sekundē. Šī metode aprēķina ātrumu, nosakot attālumu starp esošo </w:t>
+      </w:r>
+      <w:r>
+        <w:rPr>
+          <w:lang w:eastAsia="lv-LV"/>
+        </w:rPr>
+        <w:t>koordinātes punktu</w:t>
+      </w:r>
+      <w:r>
+        <w:rPr>
+          <w:lang w:eastAsia="lv-LV"/>
+        </w:rPr>
+        <w:t xml:space="preserve"> un pirmspēdējo nolasīto koordinātes punktu un dalot to ar laika sprīdi starp mērījumiem. Šāda ātruma noteikšana nav pietiekami </w:t>
+      </w:r>
+      <w:r>
+        <w:rPr>
+          <w:lang w:eastAsia="lv-LV"/>
+        </w:rPr>
+        <w:lastRenderedPageBreak/>
+        <w:t>precīza, jo ātrums ir tieši atkarīgs no koordināšu precizitātes. Pat stāvot uz vietas, nolasīto koordināšu kļūdas dēļ ir iespējams iegūt pozitīvu ātrumu, kas ir lielāks par 0 metri/sekundē. Darba autors uzskata, ka labākais variants, kā rīkoties šādā situācijā, ir nolasīt rādītājus no transportlīdzekļ</w:t>
+      </w:r>
+      <w:r>
+        <w:rPr>
+          <w:lang w:eastAsia="lv-LV"/>
+        </w:rPr>
+        <w:t xml:space="preserve">a borta datora. Šī iespēja tiks plašāk apskatīta nākamajā nodaļā. </w:t>
+      </w:r>
+      <w:bookmarkStart w:id="12" w:name="_GoBack"/>
+      <w:bookmarkEnd w:id="12"/>
     </w:p>
     <w:p>
       <w:pPr>
         <w:pStyle w:val="Heading1"/>
       </w:pPr>
-      <w:bookmarkStart w:id="12" w:name="_Toc416808641"/>
-      <w:bookmarkEnd w:id="2"/>
+      <w:bookmarkStart w:id="13" w:name="_Toc416812731"/>
+      <w:bookmarkEnd w:id="1"/>
       <w:r>
         <w:lastRenderedPageBreak/>
         <w:t>Transporta</w:t>
@@ -3432,7 +3884,7 @@
       <w:r>
         <w:t xml:space="preserve"> datordiagnostika</w:t>
       </w:r>
-      <w:bookmarkEnd w:id="12"/>
+      <w:bookmarkEnd w:id="13"/>
     </w:p>
     <w:p>
       <w:pPr>
@@ -3446,7 +3898,7 @@
       <w:pPr>
         <w:pStyle w:val="Heading2"/>
       </w:pPr>
-      <w:bookmarkStart w:id="13" w:name="_Toc416808642"/>
+      <w:bookmarkStart w:id="14" w:name="_Toc416812732"/>
       <w:r>
         <w:t xml:space="preserve">Transporta </w:t>
       </w:r>
@@ -3462,7 +3914,7 @@
       <w:r>
         <w:t xml:space="preserve"> raksturojums</w:t>
       </w:r>
-      <w:bookmarkEnd w:id="13"/>
+      <w:bookmarkEnd w:id="14"/>
     </w:p>
     <w:p>
       <w:pPr>
@@ -3526,527 +3978,384 @@
         <w:t>atmosfērā. Laika gaitā, OBD</w:t>
       </w:r>
       <w:r>
-        <w:t xml:space="preserve"> (</w:t>
-      </w:r>
-      <w:proofErr w:type="spellStart"/>
-      <w:r>
-        <w:t>on</w:t>
-      </w:r>
-      <w:proofErr w:type="spellEnd"/>
+        <w:t xml:space="preserve"> (on board diagnostics)</w:t>
+      </w:r>
+      <w:r>
+        <w:t xml:space="preserve"> sistēma kļuvu</w:t>
+      </w:r>
+      <w:r>
+        <w:t>s</w:t>
+      </w:r>
+      <w:r>
+        <w:t>i par sarežģīt</w:t>
+      </w:r>
+      <w:r>
+        <w:t>u</w:t>
+      </w:r>
+      <w:r>
+        <w:t xml:space="preserve"> sistēm</w:t>
+      </w:r>
+      <w:r>
+        <w:t>u</w:t>
+      </w:r>
+      <w:r>
+        <w:t xml:space="preserve">. OBD-II - jauns standarts izstrādāts 1990. gadu vidū, nodrošina pilnu kontroli </w:t>
+      </w:r>
+      <w:r>
+        <w:t xml:space="preserve">pār auto </w:t>
+      </w:r>
+      <w:r>
+        <w:t>dzinēj</w:t>
+      </w:r>
+      <w:r>
+        <w:t>u, kā arī</w:t>
+      </w:r>
+      <w:r>
+        <w:t xml:space="preserve"> ļauj </w:t>
+      </w:r>
+      <w:r>
+        <w:t>novērot dažādas citas auto sastāvd</w:t>
+      </w:r>
+      <w:r>
+        <w:t>aļas un papildu</w:t>
+      </w:r>
+      <w:r>
+        <w:t xml:space="preserve"> auto agregātmezg</w:t>
+      </w:r>
+      <w:r>
+        <w:t>l</w:t>
+      </w:r>
+      <w:r>
+        <w:t>us ierīces un diagnosticēt šo mezglu pareizu darbību</w:t>
+      </w:r>
+      <w:r>
+        <w:t>.</w:t>
+      </w:r>
+      <w:r>
+        <w:t xml:space="preserve"> OBD-II</w:t>
+      </w:r>
       <w:r>
         <w:t xml:space="preserve"> </w:t>
       </w:r>
-      <w:proofErr w:type="spellStart"/>
-      <w:r>
-        <w:t>board</w:t>
-      </w:r>
-      <w:proofErr w:type="spellEnd"/>
+      <w:r>
+        <w:t xml:space="preserve"> standarta i</w:t>
+      </w:r>
+      <w:r>
+        <w:t xml:space="preserve">zstrāde prasības un rekomendācijas </w:t>
+      </w:r>
+      <w:r>
+        <w:t xml:space="preserve">tiek </w:t>
+      </w:r>
+      <w:r>
+        <w:t>veikt</w:t>
+      </w:r>
+      <w:r>
+        <w:t>s</w:t>
+      </w:r>
+      <w:r>
+        <w:t xml:space="preserve"> piedaloties CARB (California Air Resourcer </w:t>
+      </w:r>
+      <w:r>
+        <w:t>Board</w:t>
+      </w:r>
       <w:r>
         <w:t xml:space="preserve"> </w:t>
       </w:r>
-      <w:proofErr w:type="spellStart"/>
-      <w:r>
-        <w:t>diagnostics</w:t>
-      </w:r>
-      <w:proofErr w:type="spellEnd"/>
-      <w:r>
-        <w:t>)</w:t>
-      </w:r>
-      <w:r>
-        <w:t xml:space="preserve"> sistēma kļuvu</w:t>
+      <w:r>
+        <w:t>-</w:t>
+      </w:r>
+      <w:r>
+        <w:t xml:space="preserve">Kalifornijas Gaisa resursu padome) un SAE (Society of Automotive Engineers </w:t>
+      </w:r>
+      <w:r>
+        <w:t>–</w:t>
+      </w:r>
+      <w:r>
+        <w:t xml:space="preserve"> </w:t>
+      </w:r>
+      <w:r>
+        <w:t>Automotīvo inženieru sabiedrība</w:t>
+      </w:r>
+      <w:r>
+        <w:t>). Standart</w:t>
       </w:r>
       <w:r>
         <w:t>s</w:t>
       </w:r>
       <w:r>
-        <w:t>i par sarežģīt</w:t>
+        <w:t xml:space="preserve"> OBD-II nodrošina daudz precīzāku kontroli</w:t>
+      </w:r>
+      <w:r>
+        <w:t xml:space="preserve"> pār dzinēju, transmisiju</w:t>
+      </w:r>
+      <w:r>
+        <w:t xml:space="preserve">, </w:t>
+      </w:r>
+      <w:r>
+        <w:t>k</w:t>
+      </w:r>
+      <w:r>
+        <w:t>atalizator</w:t>
       </w:r>
       <w:r>
         <w:t>u</w:t>
       </w:r>
       <w:r>
+        <w:t>, u</w:t>
+      </w:r>
+      <w:r>
+        <w:t>.</w:t>
+      </w:r>
+      <w:r>
+        <w:t>c</w:t>
+      </w:r>
+      <w:r>
+        <w:t xml:space="preserve">. agregātiem. </w:t>
+      </w:r>
+      <w:r>
+        <w:t>Piekļ</w:t>
+      </w:r>
+      <w:r>
+        <w:t>ūstot</w:t>
+      </w:r>
+      <w:r>
+        <w:t xml:space="preserve"> borta dator</w:t>
+      </w:r>
+      <w:r>
+        <w:t>am</w:t>
+      </w:r>
+      <w:r>
+        <w:t>,</w:t>
+      </w:r>
+      <w:r>
+        <w:t xml:space="preserve"> sistēmas informāciju</w:t>
+      </w:r>
+      <w:r>
+        <w:t xml:space="preserve"> ieguvi</w:t>
+      </w:r>
+      <w:r>
+        <w:t xml:space="preserve"> var veikt ne tikai</w:t>
+      </w:r>
+      <w:r>
+        <w:t xml:space="preserve"> izmantojot specializētus sk</w:t>
+      </w:r>
+      <w:r>
+        <w:t>e</w:t>
+      </w:r>
+      <w:r>
+        <w:t>nerus</w:t>
+      </w:r>
+      <w:r>
+        <w:t>, bet arī</w:t>
+      </w:r>
+      <w:r>
+        <w:t xml:space="preserve"> izmantojot</w:t>
+      </w:r>
+      <w:r>
+        <w:t xml:space="preserve"> universāl</w:t>
+      </w:r>
+      <w:r>
+        <w:t>us</w:t>
+      </w:r>
+      <w:r>
+        <w:t xml:space="preserve"> skener</w:t>
+      </w:r>
+      <w:r>
+        <w:t>us</w:t>
+      </w:r>
+      <w:r>
+        <w:t>. Kopš 1996. gada vis</w:t>
+      </w:r>
+      <w:r>
+        <w:t>as</w:t>
+      </w:r>
+      <w:r>
+        <w:t xml:space="preserve"> pārdo</w:t>
+      </w:r>
+      <w:r>
+        <w:t xml:space="preserve">tās </w:t>
+      </w:r>
+      <w:r>
+        <w:t xml:space="preserve">tērauda automašīnas </w:t>
+      </w:r>
+      <w:r>
+        <w:t>ASV rob</w:t>
+      </w:r>
+      <w:r>
+        <w:t>e</w:t>
+      </w:r>
+      <w:r>
+        <w:t xml:space="preserve">žā </w:t>
+      </w:r>
+      <w:r>
+        <w:t>atbilst OBD-II</w:t>
+      </w:r>
+      <w:r>
+        <w:t xml:space="preserve"> standartam</w:t>
+      </w:r>
+      <w:r>
+        <w:t xml:space="preserve">. </w:t>
+      </w:r>
+    </w:p>
+    <w:p>
+      <w:pPr>
+        <w:ind w:firstLine="578"/>
+      </w:pPr>
+      <w:r>
+        <w:t xml:space="preserve">Eiropā, līdzīgi </w:t>
+      </w:r>
+      <w:r>
+        <w:t>standarti</w:t>
+      </w:r>
+      <w:r>
+        <w:t xml:space="preserve"> tradicionāli </w:t>
+      </w:r>
+      <w:r>
+        <w:t>tiek pieņemti ar nelielu kavēšanos</w:t>
+      </w:r>
+      <w:r>
+        <w:t xml:space="preserve"> attiecībā uz Amerikas Savienotajām Valstīm. Līdzīgi noteikumi EOBD (European On Board Diagnostic) stājās spēkā 2000. gada 1. janvārī. Ar EOBD </w:t>
+      </w:r>
+      <w:r>
+        <w:t xml:space="preserve">un </w:t>
+      </w:r>
+      <w:r>
+        <w:t>OBD-II diagnostikas procesu elektronisko sistēmu vienotiem</w:t>
+      </w:r>
+      <w:r>
+        <w:t xml:space="preserve"> standartiem</w:t>
+      </w:r>
+      <w:r>
+        <w:t xml:space="preserve">, tagad var </w:t>
+      </w:r>
+      <w:r>
+        <w:t>tikt izmantots viens un tas pats skeneris</w:t>
+      </w:r>
+      <w:r>
+        <w:t>,</w:t>
+      </w:r>
+      <w:r>
+        <w:t xml:space="preserve"> visām marku automašīnām</w:t>
+      </w:r>
+      <w:r>
+        <w:t xml:space="preserve"> </w:t>
+      </w:r>
+      <w:r>
+        <w:t xml:space="preserve">bez </w:t>
+      </w:r>
+      <w:r>
+        <w:t>adapteru izmantošanas</w:t>
+      </w:r>
+      <w:r>
+        <w:t>. OBD-II sistēma ir izstrādāta, lai uzraudzītu transportlīdzekļa</w:t>
+      </w:r>
+      <w:r>
+        <w:t xml:space="preserve"> funkcionālo</w:t>
+      </w:r>
+      <w:r>
         <w:t xml:space="preserve"> sistēm</w:t>
       </w:r>
       <w:r>
-        <w:t>u</w:t>
-      </w:r>
-      <w:r>
-        <w:t xml:space="preserve">. OBD-II - jauns standarts izstrādāts 1990. gadu vidū, nodrošina pilnu kontroli </w:t>
-      </w:r>
-      <w:r>
-        <w:t xml:space="preserve">pār auto </w:t>
-      </w:r>
-      <w:r>
-        <w:t>dzinēj</w:t>
-      </w:r>
-      <w:r>
-        <w:t>u, kā arī</w:t>
-      </w:r>
-      <w:r>
-        <w:t xml:space="preserve"> ļauj </w:t>
-      </w:r>
-      <w:r>
-        <w:t>novērot dažādas citas auto sastāvd</w:t>
-      </w:r>
-      <w:r>
-        <w:t>aļas un papildu</w:t>
-      </w:r>
-      <w:r>
-        <w:t xml:space="preserve"> auto </w:t>
-      </w:r>
-      <w:proofErr w:type="spellStart"/>
-      <w:r>
-        <w:t>agregātmezg</w:t>
-      </w:r>
-      <w:r>
-        <w:t>l</w:t>
-      </w:r>
-      <w:r>
-        <w:t>us</w:t>
-      </w:r>
-      <w:proofErr w:type="spellEnd"/>
-      <w:r>
-        <w:t xml:space="preserve"> ierīces un diagnosticēt šo mezglu pareizu darbību</w:t>
+        <w:t>as</w:t>
+      </w:r>
+      <w:r>
+        <w:t xml:space="preserve"> un komponent</w:t>
+      </w:r>
+      <w:r>
+        <w:t>es</w:t>
+      </w:r>
+      <w:r>
+        <w:t>, kas ietekmē emisijas (izplūdes) kvalitāti</w:t>
+      </w:r>
+      <w:r>
+        <w:t xml:space="preserve"> iekaitot</w:t>
+      </w:r>
+      <w:r>
+        <w:t xml:space="preserve"> degvielas sistēm</w:t>
+      </w:r>
+      <w:r>
+        <w:t>as,</w:t>
+      </w:r>
+      <w:r>
+        <w:t xml:space="preserve"> aizdedzes sistēm</w:t>
+      </w:r>
+      <w:r>
+        <w:t>as,</w:t>
+      </w:r>
+      <w:r>
+        <w:t xml:space="preserve"> EGR</w:t>
+      </w:r>
+      <w:r>
+        <w:t>,</w:t>
+      </w:r>
+      <w:r>
+        <w:t xml:space="preserve"> benzīna tvaiku uztveršanas sistēm</w:t>
+      </w:r>
+      <w:r>
+        <w:t>as,</w:t>
+      </w:r>
+      <w:r>
+        <w:t xml:space="preserve"> skābekļa sensor</w:t>
+      </w:r>
+      <w:r>
+        <w:t>us,</w:t>
+      </w:r>
+      <w:r>
+        <w:t xml:space="preserve"> sild</w:t>
+      </w:r>
+      <w:r>
+        <w:t>ītājus,</w:t>
+      </w:r>
+      <w:r>
+        <w:t xml:space="preserve"> katalizator</w:t>
+      </w:r>
+      <w:r>
+        <w:t>us,</w:t>
+      </w:r>
+      <w:r>
+        <w:t xml:space="preserve"> katalizator</w:t>
+      </w:r>
+      <w:r>
+        <w:t>u sildītājus</w:t>
+      </w:r>
+      <w:r>
+        <w:t xml:space="preserve"> un otrreizējā gaisa ies</w:t>
+      </w:r>
+      <w:r>
+        <w:t>ū</w:t>
+      </w:r>
+      <w:r>
+        <w:t>kšanas sistēmas</w:t>
       </w:r>
       <w:r>
         <w:t>.</w:t>
       </w:r>
       <w:r>
-        <w:t xml:space="preserve"> OBD-II</w:t>
-      </w:r>
-      <w:r>
         <w:t xml:space="preserve"> </w:t>
       </w:r>
       <w:r>
-        <w:t xml:space="preserve"> standarta i</w:t>
-      </w:r>
-      <w:r>
-        <w:t xml:space="preserve">zstrāde prasības un rekomendācijas </w:t>
-      </w:r>
-      <w:r>
-        <w:t xml:space="preserve">tiek </w:t>
-      </w:r>
-      <w:r>
-        <w:t>veikt</w:t>
-      </w:r>
-      <w:r>
-        <w:t>s</w:t>
-      </w:r>
-      <w:r>
-        <w:t xml:space="preserve"> piedaloties CARB (</w:t>
-      </w:r>
-      <w:proofErr w:type="spellStart"/>
-      <w:r>
-        <w:t>California</w:t>
-      </w:r>
-      <w:proofErr w:type="spellEnd"/>
+        <w:t xml:space="preserve">Gaisa maisījums, kas nepieciešams transporta darbībai, kā arī transporta izmešu rādījumi tiek atjaunoti patstāvīgi, </w:t>
+      </w:r>
+      <w:r>
+        <w:t>citas transportlīdzekļa sistēmas un to sastāvdaļas</w:t>
+      </w:r>
+      <w:r>
+        <w:t xml:space="preserve"> tiek</w:t>
+      </w:r>
+      <w:r>
+        <w:t xml:space="preserve"> pārbaudītas 1 reizi braucien</w:t>
+      </w:r>
+      <w:r>
+        <w:t>a</w:t>
+      </w:r>
       <w:r>
         <w:t xml:space="preserve"> </w:t>
       </w:r>
-      <w:proofErr w:type="spellStart"/>
-      <w:r>
-        <w:t>Air</w:t>
-      </w:r>
-      <w:proofErr w:type="spellEnd"/>
-      <w:r>
-        <w:t xml:space="preserve"> </w:t>
-      </w:r>
-      <w:proofErr w:type="spellStart"/>
-      <w:r>
-        <w:t>Resourcer</w:t>
-      </w:r>
-      <w:proofErr w:type="spellEnd"/>
-      <w:r>
-        <w:t xml:space="preserve"> </w:t>
-      </w:r>
-      <w:proofErr w:type="spellStart"/>
-      <w:r>
-        <w:t>Board</w:t>
-      </w:r>
-      <w:proofErr w:type="spellEnd"/>
-      <w:r>
-        <w:t xml:space="preserve"> </w:t>
-      </w:r>
-      <w:r>
-        <w:t>-</w:t>
-      </w:r>
-      <w:r>
-        <w:t>Kalifornijas Gaisa resursu padome) un SAE (</w:t>
-      </w:r>
-      <w:proofErr w:type="spellStart"/>
-      <w:r>
-        <w:t>Society</w:t>
-      </w:r>
-      <w:proofErr w:type="spellEnd"/>
-      <w:r>
-        <w:t xml:space="preserve"> </w:t>
-      </w:r>
-      <w:proofErr w:type="spellStart"/>
-      <w:r>
-        <w:t>of</w:t>
-      </w:r>
-      <w:proofErr w:type="spellEnd"/>
-      <w:r>
-        <w:t xml:space="preserve"> </w:t>
-      </w:r>
-      <w:proofErr w:type="spellStart"/>
-      <w:r>
-        <w:t>Automotive</w:t>
-      </w:r>
-      <w:proofErr w:type="spellEnd"/>
-      <w:r>
-        <w:t xml:space="preserve"> </w:t>
-      </w:r>
-      <w:proofErr w:type="spellStart"/>
-      <w:r>
-        <w:t>Engineers</w:t>
-      </w:r>
-      <w:proofErr w:type="spellEnd"/>
-      <w:r>
-        <w:t xml:space="preserve"> </w:t>
-      </w:r>
-      <w:r>
-        <w:t>–</w:t>
-      </w:r>
-      <w:r>
-        <w:t xml:space="preserve"> </w:t>
-      </w:r>
-      <w:proofErr w:type="spellStart"/>
-      <w:r>
-        <w:t>Automotīvo</w:t>
-      </w:r>
-      <w:proofErr w:type="spellEnd"/>
-      <w:r>
-        <w:t xml:space="preserve"> inženieru sabiedrība</w:t>
-      </w:r>
-      <w:r>
-        <w:t>). Standart</w:t>
-      </w:r>
-      <w:r>
-        <w:t>s</w:t>
-      </w:r>
-      <w:r>
-        <w:t xml:space="preserve"> OBD-II nodrošina daudz precīzāku kontroli</w:t>
-      </w:r>
-      <w:r>
-        <w:t xml:space="preserve"> pār dzinēju, transmisiju</w:t>
-      </w:r>
-      <w:r>
-        <w:t xml:space="preserve">, </w:t>
-      </w:r>
-      <w:r>
-        <w:t>k</w:t>
-      </w:r>
-      <w:r>
-        <w:t>atalizator</w:t>
-      </w:r>
-      <w:r>
-        <w:t>u</w:t>
-      </w:r>
-      <w:r>
-        <w:t>, u</w:t>
-      </w:r>
-      <w:r>
-        <w:t>.</w:t>
-      </w:r>
-      <w:r>
-        <w:t>c</w:t>
-      </w:r>
-      <w:r>
-        <w:t xml:space="preserve">. agregātiem. </w:t>
-      </w:r>
-      <w:r>
-        <w:t>Piekļ</w:t>
-      </w:r>
-      <w:r>
-        <w:t>ūstot</w:t>
-      </w:r>
-      <w:r>
-        <w:t xml:space="preserve"> borta dator</w:t>
-      </w:r>
-      <w:r>
-        <w:t>am</w:t>
-      </w:r>
-      <w:r>
-        <w:t>,</w:t>
-      </w:r>
-      <w:r>
-        <w:t xml:space="preserve"> sistēmas informāciju</w:t>
-      </w:r>
-      <w:r>
-        <w:t xml:space="preserve"> ieguvi</w:t>
-      </w:r>
-      <w:r>
-        <w:t xml:space="preserve"> var veikt ne tikai</w:t>
-      </w:r>
-      <w:r>
-        <w:t xml:space="preserve"> izmantojot specializētus sk</w:t>
-      </w:r>
-      <w:r>
-        <w:t>e</w:t>
-      </w:r>
-      <w:r>
-        <w:t>nerus</w:t>
-      </w:r>
-      <w:r>
-        <w:t>, bet arī</w:t>
-      </w:r>
-      <w:r>
-        <w:t xml:space="preserve"> izmantojot</w:t>
-      </w:r>
-      <w:r>
-        <w:t xml:space="preserve"> universāl</w:t>
-      </w:r>
-      <w:r>
-        <w:t>us</w:t>
-      </w:r>
-      <w:r>
-        <w:t xml:space="preserve"> skener</w:t>
-      </w:r>
-      <w:r>
-        <w:t>us</w:t>
-      </w:r>
-      <w:r>
-        <w:t>. Kopš 1996. gada vis</w:t>
-      </w:r>
-      <w:r>
-        <w:t>as</w:t>
-      </w:r>
-      <w:r>
-        <w:t xml:space="preserve"> pārdo</w:t>
-      </w:r>
-      <w:r>
-        <w:t xml:space="preserve">tās </w:t>
-      </w:r>
-      <w:r>
-        <w:t xml:space="preserve">tērauda automašīnas </w:t>
-      </w:r>
-      <w:r>
-        <w:t>ASV rob</w:t>
-      </w:r>
-      <w:r>
-        <w:t>e</w:t>
-      </w:r>
-      <w:r>
-        <w:t xml:space="preserve">žā </w:t>
-      </w:r>
-      <w:r>
-        <w:t>atbilst OBD-II</w:t>
-      </w:r>
-      <w:r>
-        <w:t xml:space="preserve"> standartam</w:t>
-      </w:r>
-      <w:r>
-        <w:t xml:space="preserve">. </w:t>
-      </w:r>
-    </w:p>
-    <w:p>
-      <w:pPr>
-        <w:ind w:firstLine="578"/>
-      </w:pPr>
-      <w:r>
-        <w:t xml:space="preserve">Eiropā, līdzīgi </w:t>
-      </w:r>
-      <w:r>
-        <w:t>standarti</w:t>
-      </w:r>
-      <w:r>
-        <w:t xml:space="preserve"> tradicionāli </w:t>
-      </w:r>
-      <w:r>
-        <w:t>tiek pieņemti ar nelielu kavēšanos</w:t>
-      </w:r>
-      <w:r>
-        <w:t xml:space="preserve"> attiecībā uz Amerikas Savienotajām Valstīm. Līdzīgi noteikumi EOBD (</w:t>
-      </w:r>
-      <w:proofErr w:type="spellStart"/>
-      <w:r>
-        <w:t>European</w:t>
-      </w:r>
-      <w:proofErr w:type="spellEnd"/>
-      <w:r>
-        <w:t xml:space="preserve"> </w:t>
-      </w:r>
-      <w:proofErr w:type="spellStart"/>
-      <w:r>
-        <w:t>On</w:t>
-      </w:r>
-      <w:proofErr w:type="spellEnd"/>
-      <w:r>
-        <w:t xml:space="preserve"> </w:t>
-      </w:r>
-      <w:proofErr w:type="spellStart"/>
-      <w:r>
-        <w:t>Board</w:t>
-      </w:r>
-      <w:proofErr w:type="spellEnd"/>
-      <w:r>
-        <w:t xml:space="preserve"> </w:t>
-      </w:r>
-      <w:proofErr w:type="spellStart"/>
-      <w:r>
-        <w:t>Diagnostic</w:t>
-      </w:r>
-      <w:proofErr w:type="spellEnd"/>
-      <w:r>
-        <w:t xml:space="preserve">) stājās spēkā 2000. gada 1. janvārī. Ar EOBD </w:t>
-      </w:r>
-      <w:r>
-        <w:t xml:space="preserve">un </w:t>
-      </w:r>
-      <w:r>
-        <w:t>OBD-II diagnostikas procesu elektronisko sistēmu vienotiem</w:t>
-      </w:r>
-      <w:r>
-        <w:t xml:space="preserve"> standartiem</w:t>
-      </w:r>
-      <w:r>
-        <w:t xml:space="preserve">, tagad var </w:t>
-      </w:r>
-      <w:r>
-        <w:t>tikt izmantots viens un tas pats skeneris</w:t>
-      </w:r>
-      <w:r>
-        <w:t>,</w:t>
-      </w:r>
-      <w:r>
-        <w:t xml:space="preserve"> visām marku automašīnām</w:t>
-      </w:r>
-      <w:r>
-        <w:t xml:space="preserve"> </w:t>
-      </w:r>
-      <w:r>
-        <w:t xml:space="preserve">bez </w:t>
-      </w:r>
-      <w:r>
-        <w:t>adapteru izmantošanas</w:t>
-      </w:r>
-      <w:r>
-        <w:t>. OBD-II sistēma ir izstrādāta, lai uzraudzītu transportlīdzekļa</w:t>
-      </w:r>
-      <w:r>
-        <w:t xml:space="preserve"> funkcionālo</w:t>
-      </w:r>
-      <w:r>
-        <w:t xml:space="preserve"> sistēm</w:t>
-      </w:r>
-      <w:r>
-        <w:t>as</w:t>
-      </w:r>
-      <w:r>
-        <w:t xml:space="preserve"> un komponent</w:t>
-      </w:r>
-      <w:r>
-        <w:t>es</w:t>
-      </w:r>
-      <w:r>
-        <w:t>, kas ietekmē emisijas (izplūdes) kvalitāti</w:t>
-      </w:r>
-      <w:r>
-        <w:t xml:space="preserve"> iekaitot</w:t>
-      </w:r>
-      <w:r>
-        <w:t xml:space="preserve"> degvielas sistēm</w:t>
-      </w:r>
-      <w:r>
-        <w:t>as,</w:t>
-      </w:r>
-      <w:r>
-        <w:t xml:space="preserve"> aizdedzes sistēm</w:t>
-      </w:r>
-      <w:r>
-        <w:t>as,</w:t>
-      </w:r>
-      <w:r>
-        <w:t xml:space="preserve"> EGR</w:t>
-      </w:r>
-      <w:r>
-        <w:t>,</w:t>
-      </w:r>
-      <w:r>
-        <w:t xml:space="preserve"> benzīna tvaiku uztveršanas sistēm</w:t>
-      </w:r>
-      <w:r>
-        <w:t>as,</w:t>
-      </w:r>
-      <w:r>
-        <w:t xml:space="preserve"> skābekļa sensor</w:t>
-      </w:r>
-      <w:r>
-        <w:t>us,</w:t>
-      </w:r>
-      <w:r>
-        <w:t xml:space="preserve"> sild</w:t>
-      </w:r>
-      <w:r>
-        <w:t>ītājus,</w:t>
-      </w:r>
-      <w:r>
-        <w:t xml:space="preserve"> katalizator</w:t>
-      </w:r>
-      <w:r>
-        <w:t>us,</w:t>
-      </w:r>
-      <w:r>
-        <w:t xml:space="preserve"> katalizator</w:t>
-      </w:r>
-      <w:r>
-        <w:t>u sildītājus</w:t>
-      </w:r>
-      <w:r>
-        <w:t xml:space="preserve"> un otrreizējā gaisa ies</w:t>
-      </w:r>
-      <w:r>
-        <w:t>ū</w:t>
-      </w:r>
-      <w:r>
-        <w:t>kšanas sistēmas</w:t>
-      </w:r>
-      <w:r>
-        <w:t>.</w:t>
-      </w:r>
-      <w:r>
-        <w:t xml:space="preserve"> </w:t>
-      </w:r>
-      <w:r>
-        <w:t xml:space="preserve">Gaisa maisījums, kas nepieciešams transporta darbībai, kā arī transporta izmešu rādījumi tiek atjaunoti patstāvīgi, </w:t>
-      </w:r>
-      <w:r>
-        <w:t>citas transportlīdzekļa sistēmas un to sastāvdaļas</w:t>
-      </w:r>
-      <w:r>
-        <w:t xml:space="preserve"> tiek</w:t>
-      </w:r>
-      <w:r>
-        <w:t xml:space="preserve"> pārbaudītas 1 reizi braucien</w:t>
-      </w:r>
-      <w:r>
-        <w:t>a</w:t>
-      </w:r>
-      <w:r>
-        <w:t xml:space="preserve"> </w:t>
-      </w:r>
       <w:r>
         <w:t xml:space="preserve">laikā </w:t>
       </w:r>
       <w:r>
-        <w:t>(</w:t>
-      </w:r>
-      <w:proofErr w:type="spellStart"/>
-      <w:r>
-        <w:t>Drive</w:t>
-      </w:r>
-      <w:proofErr w:type="spellEnd"/>
-      <w:r>
-        <w:t xml:space="preserve"> </w:t>
-      </w:r>
-      <w:proofErr w:type="spellStart"/>
-      <w:r>
-        <w:t>Cycle</w:t>
-      </w:r>
-      <w:proofErr w:type="spellEnd"/>
-      <w:r>
-        <w:t>).</w:t>
+        <w:t>(Drive Cycle).</w:t>
       </w:r>
     </w:p>
     <w:p>
@@ -4091,180 +4400,150 @@
         <w:t xml:space="preserve"> </w:t>
       </w:r>
       <w:r>
-        <w:t>„</w:t>
-      </w:r>
-      <w:proofErr w:type="spellStart"/>
-      <w:r>
-        <w:t>Check</w:t>
-      </w:r>
-      <w:proofErr w:type="spellEnd"/>
+        <w:t>„Check Engine”</w:t>
+      </w:r>
+      <w:r>
+        <w:t xml:space="preserve"> vai vienkārši </w:t>
+      </w:r>
+      <w:r>
+        <w:t>„Check”</w:t>
+      </w:r>
+      <w:r>
+        <w:t xml:space="preserve">). </w:t>
+      </w:r>
+      <w:r>
+        <w:t>Tādejādi, i</w:t>
+      </w:r>
+      <w:r>
+        <w:t xml:space="preserve">zmantojot OBD-II </w:t>
+      </w:r>
+      <w:r>
+        <w:t xml:space="preserve">skeneri un atbilstošu programmatūru </w:t>
+      </w:r>
+      <w:r>
+        <w:t xml:space="preserve">var </w:t>
+      </w:r>
+      <w:r>
+        <w:t>nolasīt kļūdas</w:t>
+      </w:r>
+      <w:r>
+        <w:t xml:space="preserve"> un</w:t>
+      </w:r>
+      <w:r>
+        <w:t xml:space="preserve"> ātri atrast transportlīd</w:t>
+      </w:r>
+      <w:r>
+        <w:t>z</w:t>
+      </w:r>
+      <w:r>
+        <w:t xml:space="preserve">ekļa bojājuma cēloni. Papildus, </w:t>
+      </w:r>
+      <w:r>
+        <w:t>kļūdu kodu</w:t>
+      </w:r>
+      <w:r>
+        <w:t xml:space="preserve"> nolasīšanai,</w:t>
+      </w:r>
+      <w:r>
+        <w:t xml:space="preserve"> programma ļauj izdzēst kļūdas</w:t>
+      </w:r>
+      <w:r>
+        <w:t>,</w:t>
+      </w:r>
       <w:r>
         <w:t xml:space="preserve"> </w:t>
       </w:r>
-      <w:proofErr w:type="spellStart"/>
-      <w:r>
-        <w:t>Engine</w:t>
-      </w:r>
-      <w:proofErr w:type="spellEnd"/>
-      <w:r>
-        <w:t>”</w:t>
-      </w:r>
-      <w:r>
-        <w:t xml:space="preserve"> vai vienkārši </w:t>
-      </w:r>
-      <w:r>
-        <w:t>„</w:t>
-      </w:r>
-      <w:proofErr w:type="spellStart"/>
-      <w:r>
-        <w:t>Check</w:t>
-      </w:r>
-      <w:proofErr w:type="spellEnd"/>
-      <w:r>
-        <w:t>”</w:t>
-      </w:r>
-      <w:r>
-        <w:t xml:space="preserve">). </w:t>
-      </w:r>
-      <w:r>
-        <w:t>Tādejādi, i</w:t>
-      </w:r>
-      <w:r>
-        <w:t xml:space="preserve">zmantojot OBD-II </w:t>
-      </w:r>
-      <w:r>
-        <w:t xml:space="preserve">skeneri un atbilstošu programmatūru </w:t>
-      </w:r>
-      <w:r>
-        <w:t xml:space="preserve">var </w:t>
-      </w:r>
-      <w:r>
-        <w:t>nolasīt kļūdas</w:t>
-      </w:r>
-      <w:r>
-        <w:t xml:space="preserve"> un</w:t>
-      </w:r>
-      <w:r>
-        <w:t xml:space="preserve"> ātri atrast transportlīd</w:t>
-      </w:r>
-      <w:r>
-        <w:t>z</w:t>
-      </w:r>
-      <w:r>
-        <w:t xml:space="preserve">ekļa bojājuma cēloni. Papildus, </w:t>
-      </w:r>
-      <w:r>
-        <w:t>kļūdu kodu</w:t>
-      </w:r>
-      <w:r>
-        <w:t xml:space="preserve"> nolasīšanai,</w:t>
-      </w:r>
-      <w:r>
-        <w:t xml:space="preserve"> programma ļauj izdzēst kļūdas</w:t>
+      <w:r>
+        <w:t>apskatīt</w:t>
+      </w:r>
+      <w:r>
+        <w:t xml:space="preserve"> </w:t>
+      </w:r>
+      <w:r>
+        <w:t>fiksētos</w:t>
+      </w:r>
+      <w:r>
+        <w:t xml:space="preserve"> parametr</w:t>
+      </w:r>
+      <w:r>
+        <w:t>us</w:t>
+      </w:r>
+      <w:r>
+        <w:t xml:space="preserve"> (</w:t>
+      </w:r>
+      <w:r>
+        <w:t>freeze</w:t>
+      </w:r>
+      <w:r>
+        <w:t xml:space="preserve"> </w:t>
+      </w:r>
+      <w:r>
+        <w:t>frame</w:t>
+      </w:r>
+      <w:r>
+        <w:t xml:space="preserve"> </w:t>
+      </w:r>
+      <w:r>
+        <w:t>data</w:t>
+      </w:r>
+      <w:r>
+        <w:t>),</w:t>
+      </w:r>
+      <w:r>
+        <w:t xml:space="preserve"> </w:t>
+      </w:r>
+      <w:r>
+        <w:t>kontrolēt</w:t>
+      </w:r>
+      <w:r>
+        <w:t xml:space="preserve"> degvielas sistēm</w:t>
+      </w:r>
+      <w:r>
+        <w:t>as parametrus,</w:t>
+      </w:r>
+      <w:r>
+        <w:t xml:space="preserve"> </w:t>
+      </w:r>
+      <w:r>
+        <w:t>kontrolēt skābekļa sensoru parametrus</w:t>
+      </w:r>
+      <w:r>
+        <w:t xml:space="preserve">, pārskatīt un </w:t>
+      </w:r>
+      <w:r>
+        <w:t>uzraudzīt</w:t>
+      </w:r>
+      <w:r>
+        <w:t xml:space="preserve"> darbību skābekļa sensoru, novērot</w:t>
+      </w:r>
+      <w:r>
+        <w:t xml:space="preserve"> sistēmas parametrus reālajā laikā (datu plūsmas)</w:t>
       </w:r>
       <w:r>
         <w:t>,</w:t>
       </w:r>
       <w:r>
+        <w:t xml:space="preserve"> apskatīt paš</w:t>
+      </w:r>
+      <w:r>
+        <w:t>diagnostikas</w:t>
+      </w:r>
+      <w:r>
+        <w:t xml:space="preserve"> pār</w:t>
+      </w:r>
+      <w:r>
+        <w:t>baužu rezultātus</w:t>
+      </w:r>
+      <w:r>
+        <w:t>,</w:t>
+      </w:r>
+      <w:r>
+        <w:t xml:space="preserve"> kā arī</w:t>
+      </w:r>
+      <w:r>
         <w:t xml:space="preserve"> </w:t>
       </w:r>
       <w:r>
-        <w:t>apskatīt</w:t>
-      </w:r>
-      <w:r>
-        <w:t xml:space="preserve"> </w:t>
-      </w:r>
-      <w:r>
-        <w:t>fiksētos</w:t>
-      </w:r>
-      <w:r>
-        <w:t xml:space="preserve"> parametr</w:t>
-      </w:r>
-      <w:r>
-        <w:t>us</w:t>
-      </w:r>
-      <w:r>
-        <w:t xml:space="preserve"> (</w:t>
-      </w:r>
-      <w:proofErr w:type="spellStart"/>
-      <w:r>
-        <w:t>freeze</w:t>
-      </w:r>
-      <w:proofErr w:type="spellEnd"/>
-      <w:r>
-        <w:t xml:space="preserve"> </w:t>
-      </w:r>
-      <w:proofErr w:type="spellStart"/>
-      <w:r>
-        <w:t>frame</w:t>
-      </w:r>
-      <w:proofErr w:type="spellEnd"/>
-      <w:r>
-        <w:t xml:space="preserve"> </w:t>
-      </w:r>
-      <w:proofErr w:type="spellStart"/>
-      <w:r>
-        <w:t>data</w:t>
-      </w:r>
-      <w:proofErr w:type="spellEnd"/>
-      <w:r>
-        <w:t>),</w:t>
-      </w:r>
-      <w:r>
-        <w:t xml:space="preserve"> </w:t>
-      </w:r>
-      <w:r>
-        <w:t>kontrolēt</w:t>
-      </w:r>
-      <w:r>
-        <w:t xml:space="preserve"> degvielas sistēm</w:t>
-      </w:r>
-      <w:r>
-        <w:t>as parametrus,</w:t>
-      </w:r>
-      <w:r>
-        <w:t xml:space="preserve"> </w:t>
-      </w:r>
-      <w:r>
-        <w:t>kontrolēt skābekļa sensoru parametrus</w:t>
-      </w:r>
-      <w:r>
-        <w:t xml:space="preserve">, pārskatīt un </w:t>
-      </w:r>
-      <w:r>
-        <w:t>uzraudzīt</w:t>
-      </w:r>
-      <w:r>
-        <w:t xml:space="preserve"> darbību skābekļa sensoru, novērot</w:t>
-      </w:r>
-      <w:r>
-        <w:t xml:space="preserve"> sistēmas parametrus reālajā laikā (datu plūsmas)</w:t>
-      </w:r>
-      <w:r>
-        <w:t>,</w:t>
-      </w:r>
-      <w:r>
-        <w:t xml:space="preserve"> apskatīt paš</w:t>
-      </w:r>
-      <w:r>
-        <w:t>diagnostikas</w:t>
-      </w:r>
-      <w:r>
-        <w:t xml:space="preserve"> pār</w:t>
-      </w:r>
-      <w:r>
-        <w:t>baužu rezultātus</w:t>
-      </w:r>
-      <w:r>
-        <w:t>,</w:t>
-      </w:r>
-      <w:r>
-        <w:t xml:space="preserve"> kā arī</w:t>
-      </w:r>
-      <w:r>
-        <w:t xml:space="preserve"> </w:t>
-      </w:r>
-      <w:r>
         <w:t>no</w:t>
       </w:r>
       <w:r>
@@ -4278,14 +4557,14 @@
       <w:pPr>
         <w:pStyle w:val="Heading2"/>
       </w:pPr>
-      <w:bookmarkStart w:id="14" w:name="_Toc416808643"/>
+      <w:bookmarkStart w:id="15" w:name="_Toc416812733"/>
       <w:r>
         <w:t>OBD-II datu pārraide</w:t>
       </w:r>
       <w:r>
         <w:t>s iespējas.</w:t>
       </w:r>
-      <w:bookmarkEnd w:id="14"/>
+      <w:bookmarkEnd w:id="15"/>
     </w:p>
     <w:p>
       <w:pPr>
@@ -4313,31 +4592,7 @@
         <w:t>Katram protokolam ir vairāki interpretējumi, kuri galvenokārt atšķiras ar datu apmaiņas ātrumu un citām īpašībām</w:t>
       </w:r>
       <w:r>
-        <w:t>. Galvenā no īpašībām pēc kuras var spriest vai transportlīdzeklis atbalsta OBD-II funkcionalitāti ir 16 kontaktu trapecveidīga spraudņa DLC (</w:t>
-      </w:r>
-      <w:proofErr w:type="spellStart"/>
-      <w:r>
-        <w:t>Diagnostic</w:t>
-      </w:r>
-      <w:proofErr w:type="spellEnd"/>
-      <w:r>
-        <w:t xml:space="preserve"> </w:t>
-      </w:r>
-      <w:proofErr w:type="spellStart"/>
-      <w:r>
-        <w:t>Link</w:t>
-      </w:r>
-      <w:proofErr w:type="spellEnd"/>
-      <w:r>
-        <w:t xml:space="preserve"> </w:t>
-      </w:r>
-      <w:proofErr w:type="spellStart"/>
-      <w:r>
-        <w:t>Connector</w:t>
-      </w:r>
-      <w:proofErr w:type="spellEnd"/>
-      <w:r>
-        <w:t>) esamība transportlīdzeklī. Lielākajā daļā automobiļu šis spraudnis atrodas automašīnas salona iekšpusē zem galvenā rīku paneļa, no vadītāja puses.</w:t>
+        <w:t>. Galvenā no īpašībām pēc kuras var spriest vai transportlīdzeklis atbalsta OBD-II funkcionalitāti ir 16 kontaktu trapecveidīga spraudņa DLC (Diagnostic Link Connector) esamība transportlīdzeklī. Lielākajā daļā automobiļu šis spraudnis atrodas automašīnas salona iekšpusē zem galvenā rīku paneļa, no vadītāja puses.</w:t>
       </w:r>
       <w:r>
         <w:t xml:space="preserve"> Tas var būt gan atvērts, gan arī aizvērts ar viegli noņemamu plastmasas vāku. Lai novērtētu dažādu skeneru skenēšanas iespējas priekš katra konkrēta transportlīdzekļa</w:t>
@@ -4561,15 +4816,7 @@
         <w:ind w:firstLine="578"/>
       </w:pPr>
       <w:r>
-        <w:t xml:space="preserve">06 - CAN </w:t>
-      </w:r>
-      <w:proofErr w:type="spellStart"/>
-      <w:r>
-        <w:t>High</w:t>
-      </w:r>
-      <w:proofErr w:type="spellEnd"/>
-      <w:r>
-        <w:t xml:space="preserve"> (J-2284); </w:t>
+        <w:t xml:space="preserve">06 - CAN High (J-2284); </w:t>
       </w:r>
     </w:p>
     <w:p>
@@ -4589,15 +4836,7 @@
         <w:t xml:space="preserve"> </w:t>
       </w:r>
       <w:r>
-        <w:t>ISO 9141-2 K-</w:t>
-      </w:r>
-      <w:proofErr w:type="spellStart"/>
-      <w:r>
-        <w:t>Line</w:t>
-      </w:r>
-      <w:proofErr w:type="spellEnd"/>
-      <w:r>
-        <w:t xml:space="preserve">; </w:t>
+        <w:t xml:space="preserve">ISO 9141-2 K-Line; </w:t>
       </w:r>
     </w:p>
     <w:p>
@@ -4617,75 +4856,46 @@
         <w:t xml:space="preserve"> </w:t>
       </w:r>
       <w:r>
-        <w:t xml:space="preserve">J1850 </w:t>
-      </w:r>
-      <w:proofErr w:type="spellStart"/>
-      <w:r>
-        <w:t>Bus-;</w:t>
-      </w:r>
-      <w:proofErr w:type="spellEnd"/>
+        <w:t xml:space="preserve">J1850 Bus-; </w:t>
+      </w:r>
+    </w:p>
+    <w:p>
+      <w:pPr>
+        <w:ind w:firstLine="578"/>
+      </w:pPr>
+      <w:r>
+        <w:t xml:space="preserve">14 - CAN Low (J-2284); </w:t>
+      </w:r>
+    </w:p>
+    <w:p>
+      <w:pPr>
+        <w:ind w:firstLine="578"/>
+      </w:pPr>
+      <w:r>
+        <w:t>15</w:t>
+      </w:r>
       <w:r>
         <w:t xml:space="preserve"> </w:t>
       </w:r>
+      <w:r>
+        <w:t>-</w:t>
+      </w:r>
+      <w:r>
+        <w:t xml:space="preserve"> </w:t>
+      </w:r>
+      <w:r>
+        <w:t xml:space="preserve">ISO9141-2 L-Line; </w:t>
+      </w:r>
     </w:p>
     <w:p>
       <w:pPr>
         <w:ind w:firstLine="578"/>
       </w:pPr>
       <w:r>
-        <w:t xml:space="preserve">14 - CAN </w:t>
-      </w:r>
-      <w:proofErr w:type="spellStart"/>
-      <w:r>
-        <w:t>Low</w:t>
-      </w:r>
-      <w:proofErr w:type="spellEnd"/>
-      <w:r>
-        <w:t xml:space="preserve"> (J-2284); </w:t>
-      </w:r>
-    </w:p>
-    <w:p>
-      <w:pPr>
-        <w:ind w:firstLine="578"/>
-      </w:pPr>
-      <w:r>
-        <w:t>15</w:t>
-      </w:r>
-      <w:r>
-        <w:t xml:space="preserve"> </w:t>
-      </w:r>
-      <w:r>
-        <w:t>-</w:t>
-      </w:r>
-      <w:r>
-        <w:t xml:space="preserve"> </w:t>
-      </w:r>
-      <w:r>
-        <w:t>ISO9141-2 L-</w:t>
-      </w:r>
-      <w:proofErr w:type="spellStart"/>
-      <w:r>
-        <w:t>Line</w:t>
-      </w:r>
-      <w:proofErr w:type="spellEnd"/>
-      <w:r>
-        <w:t xml:space="preserve">; </w:t>
-      </w:r>
-    </w:p>
-    <w:p>
-      <w:pPr>
-        <w:ind w:firstLine="578"/>
-      </w:pPr>
-      <w:r>
         <w:t xml:space="preserve">16 - </w:t>
       </w:r>
-      <w:proofErr w:type="spellStart"/>
-      <w:r>
-        <w:t>Akumulātora</w:t>
-      </w:r>
-      <w:proofErr w:type="spellEnd"/>
-      <w:r>
-        <w:t xml:space="preserve"> spriegums</w:t>
+      <w:r>
+        <w:t>Akumulātora spriegums</w:t>
       </w:r>
       <w:r>
         <w:t xml:space="preserve">. </w:t>
@@ -4757,95 +4967,7 @@
           <w:szCs w:val="22"/>
           <w:lang w:eastAsia="lv-LV" w:bidi="ar-SA"/>
         </w:rPr>
-        <w:t>VPW (</w:t>
-      </w:r>
-      <w:proofErr w:type="spellStart"/>
-      <w:r>
-        <w:rPr>
-          <w:rFonts w:cs="Times New Roman"/>
-          <w:snapToGrid/>
-          <w:sz w:val="22"/>
-          <w:szCs w:val="22"/>
-          <w:lang w:eastAsia="lv-LV" w:bidi="ar-SA"/>
-        </w:rPr>
-        <w:t>Variable</w:t>
-      </w:r>
-      <w:proofErr w:type="spellEnd"/>
-      <w:r>
-        <w:rPr>
-          <w:rFonts w:cs="Times New Roman"/>
-          <w:snapToGrid/>
-          <w:sz w:val="22"/>
-          <w:szCs w:val="22"/>
-          <w:lang w:eastAsia="lv-LV" w:bidi="ar-SA"/>
-        </w:rPr>
-        <w:t xml:space="preserve"> </w:t>
-      </w:r>
-      <w:proofErr w:type="spellStart"/>
-      <w:r>
-        <w:rPr>
-          <w:rFonts w:cs="Times New Roman"/>
-          <w:snapToGrid/>
-          <w:sz w:val="22"/>
-          <w:szCs w:val="22"/>
-          <w:lang w:eastAsia="lv-LV" w:bidi="ar-SA"/>
-        </w:rPr>
-        <w:t>Pulse</w:t>
-      </w:r>
-      <w:proofErr w:type="spellEnd"/>
-      <w:r>
-        <w:rPr>
-          <w:rFonts w:cs="Times New Roman"/>
-          <w:snapToGrid/>
-          <w:sz w:val="22"/>
-          <w:szCs w:val="22"/>
-          <w:lang w:eastAsia="lv-LV" w:bidi="ar-SA"/>
-        </w:rPr>
-        <w:t xml:space="preserve"> </w:t>
-      </w:r>
-      <w:proofErr w:type="spellStart"/>
-      <w:r>
-        <w:rPr>
-          <w:rFonts w:cs="Times New Roman"/>
-          <w:snapToGrid/>
-          <w:sz w:val="22"/>
-          <w:szCs w:val="22"/>
-          <w:lang w:eastAsia="lv-LV" w:bidi="ar-SA"/>
-        </w:rPr>
-        <w:t>Width</w:t>
-      </w:r>
-      <w:proofErr w:type="spellEnd"/>
-      <w:r>
-        <w:rPr>
-          <w:rFonts w:cs="Times New Roman"/>
-          <w:snapToGrid/>
-          <w:sz w:val="22"/>
-          <w:szCs w:val="22"/>
-          <w:lang w:eastAsia="lv-LV" w:bidi="ar-SA"/>
-        </w:rPr>
-        <w:t xml:space="preserve"> </w:t>
-      </w:r>
-      <w:proofErr w:type="spellStart"/>
-      <w:r>
-        <w:rPr>
-          <w:rFonts w:cs="Times New Roman"/>
-          <w:snapToGrid/>
-          <w:sz w:val="22"/>
-          <w:szCs w:val="22"/>
-          <w:lang w:eastAsia="lv-LV" w:bidi="ar-SA"/>
-        </w:rPr>
-        <w:t>Modulation</w:t>
-      </w:r>
-      <w:proofErr w:type="spellEnd"/>
-      <w:r>
-        <w:rPr>
-          <w:rFonts w:cs="Times New Roman"/>
-          <w:snapToGrid/>
-          <w:sz w:val="22"/>
-          <w:szCs w:val="22"/>
-          <w:lang w:eastAsia="lv-LV" w:bidi="ar-SA"/>
-        </w:rPr>
-        <w:t>)</w:t>
+        <w:t>VPW (Variable Pulse Width Modulation)</w:t>
       </w:r>
       <w:r>
         <w:t xml:space="preserve"> izmanto</w:t>
@@ -4869,34 +4991,10 @@
         <w:t xml:space="preserve"> protokols</w:t>
       </w:r>
       <w:r>
-        <w:t xml:space="preserve"> SAE J1850 PWM (</w:t>
-      </w:r>
-      <w:proofErr w:type="spellStart"/>
-      <w:r>
-        <w:t>Pul</w:t>
-      </w:r>
-      <w:r>
-        <w:t>se</w:t>
-      </w:r>
-      <w:proofErr w:type="spellEnd"/>
-      <w:r>
-        <w:t xml:space="preserve"> </w:t>
-      </w:r>
-      <w:proofErr w:type="spellStart"/>
-      <w:r>
-        <w:t>Width</w:t>
-      </w:r>
-      <w:proofErr w:type="spellEnd"/>
-      <w:r>
-        <w:t xml:space="preserve"> </w:t>
-      </w:r>
-      <w:proofErr w:type="spellStart"/>
-      <w:r>
-        <w:t>Modulation</w:t>
-      </w:r>
-      <w:proofErr w:type="spellEnd"/>
-      <w:r>
-        <w:t>) izmanto 2,4,5,10,16 izejas;</w:t>
+        <w:t xml:space="preserve"> SAE J1850 PWM (Pul</w:t>
+      </w:r>
+      <w:r>
+        <w:t>se Width Modulation) izmanto 2,4,5,10,16 izejas;</w:t>
       </w:r>
     </w:p>
     <w:p/>
@@ -4912,15 +5010,7 @@
         <w:t xml:space="preserve">arī </w:t>
       </w:r>
       <w:r>
-        <w:t>„</w:t>
-      </w:r>
-      <w:proofErr w:type="spellStart"/>
-      <w:r>
-        <w:t>Bluetooth</w:t>
-      </w:r>
-      <w:proofErr w:type="spellEnd"/>
-      <w:r>
-        <w:t>” te</w:t>
+        <w:t>„Bluetooth” te</w:t>
       </w:r>
       <w:r>
         <w:t>hnoloģiju.</w:t>
@@ -4930,69 +5020,51 @@
       <w:pPr>
         <w:pStyle w:val="Heading2"/>
       </w:pPr>
-      <w:bookmarkStart w:id="15" w:name="_Toc416808644"/>
+      <w:bookmarkStart w:id="16" w:name="_Toc416812734"/>
       <w:r>
         <w:t xml:space="preserve">ELM372 OBD-II </w:t>
       </w:r>
-      <w:proofErr w:type="spellStart"/>
-      <w:r>
-        <w:t>datordiagnostikas</w:t>
-      </w:r>
-      <w:proofErr w:type="spellEnd"/>
+      <w:r>
+        <w:t xml:space="preserve">datordiagnostikas </w:t>
+      </w:r>
+      <w:r>
+        <w:t>skeneris</w:t>
+      </w:r>
+      <w:bookmarkEnd w:id="16"/>
+    </w:p>
+    <w:p>
+      <w:pPr>
+        <w:ind w:firstLine="578"/>
+      </w:pPr>
+      <w:r>
+        <w:t>OBD-2 s</w:t>
+      </w:r>
+      <w:r>
+        <w:t xml:space="preserve">keneri, </w:t>
+      </w:r>
+      <w:r>
+        <w:t>kuri tiek veidoti uz ELM327 mikrokontroliera</w:t>
+      </w:r>
+      <w:r>
+        <w:t xml:space="preserve"> pamat</w:t>
+      </w:r>
+      <w:r>
+        <w:t>a,</w:t>
+      </w:r>
+      <w:r>
+        <w:t xml:space="preserve"> ir </w:t>
+      </w:r>
+      <w:r>
+        <w:t>ļoti plaši izplatīti</w:t>
+      </w:r>
       <w:r>
         <w:t xml:space="preserve"> </w:t>
       </w:r>
       <w:r>
-        <w:t>skeneris</w:t>
-      </w:r>
-      <w:bookmarkEnd w:id="15"/>
-    </w:p>
-    <w:p>
-      <w:pPr>
-        <w:ind w:firstLine="578"/>
-      </w:pPr>
-      <w:r>
-        <w:t>OBD-2 s</w:t>
-      </w:r>
-      <w:r>
-        <w:t xml:space="preserve">keneri, </w:t>
-      </w:r>
-      <w:r>
-        <w:t xml:space="preserve">kuri tiek veidoti uz ELM327 </w:t>
-      </w:r>
-      <w:proofErr w:type="spellStart"/>
-      <w:r>
-        <w:t>mikrokontroliera</w:t>
-      </w:r>
-      <w:proofErr w:type="spellEnd"/>
-      <w:r>
-        <w:t xml:space="preserve"> pamat</w:t>
-      </w:r>
-      <w:r>
-        <w:t>a,</w:t>
-      </w:r>
-      <w:r>
-        <w:t xml:space="preserve"> ir </w:t>
-      </w:r>
-      <w:r>
-        <w:t>ļoti plaši izplatīti</w:t>
-      </w:r>
-      <w:r>
-        <w:t xml:space="preserve"> </w:t>
-      </w:r>
-      <w:r>
         <w:t>un labi zināmi ārvalstu lietotājiem, un ir, ieguvuši savu reputāciju, pateicoties savai drošībai, un universālajām spējām. Pateicoties šīm divām īpašībām lielāka daļa diagnostikas lietojumprogrammatūru ražotāji pasaulē pielāgo savas lietojumprogrammatūras darbam tieši ar šī veida skeneriem.</w:t>
       </w:r>
       <w:r>
-        <w:t xml:space="preserve"> Pašlaik, internetā ir izvietots ļoti plašs </w:t>
-      </w:r>
-      <w:proofErr w:type="spellStart"/>
-      <w:r>
-        <w:t>datordiagnostikas</w:t>
-      </w:r>
-      <w:proofErr w:type="spellEnd"/>
-      <w:r>
-        <w:t xml:space="preserve"> lietojumprogrammatūru klāsts, kas atšķiras ar piedāvāto </w:t>
+        <w:t xml:space="preserve"> Pašlaik, internetā ir izvietots ļoti plašs datordiagnostikas lietojumprogrammatūru klāsts, kas atšķiras ar piedāvāto </w:t>
       </w:r>
       <w:r>
         <w:t xml:space="preserve">funkcionalitāti, darba platformas prasībām, programmēšanas valodas atbalstu. To vidū ir gan komerciālie produkti, gan arī bezmaksas aplikācijas. </w:t>
@@ -5003,15 +5075,7 @@
         <w:ind w:firstLine="360"/>
       </w:pPr>
       <w:r>
-        <w:t xml:space="preserve">Galvenās ELM327 </w:t>
-      </w:r>
-      <w:proofErr w:type="spellStart"/>
-      <w:r>
-        <w:t>mikrokontroliera</w:t>
-      </w:r>
-      <w:proofErr w:type="spellEnd"/>
-      <w:r>
-        <w:t xml:space="preserve"> piedāvātās diagnosticēšanas iespējas ir :</w:t>
+        <w:t>Galvenās ELM327 mikrokontroliera piedāvātās diagnosticēšanas iespējas ir :</w:t>
       </w:r>
     </w:p>
     <w:p>
@@ -5186,37 +5250,13 @@
         <w:ind w:firstLine="720"/>
       </w:pPr>
       <w:r>
-        <w:t>ELM327 skeneri atšķiras arī ar datu izvades interfeisu. Ir dažādas skeneru modifikācijas, bet absolūti liekākā daļa no tām visām izvada datus tikai 3 dažādos veidos: izmantojot USB, „</w:t>
-      </w:r>
-      <w:proofErr w:type="spellStart"/>
-      <w:r>
-        <w:t>Bluetooth</w:t>
-      </w:r>
-      <w:proofErr w:type="spellEnd"/>
-      <w:r>
-        <w:t xml:space="preserve">”, vai </w:t>
-      </w:r>
-      <w:proofErr w:type="spellStart"/>
-      <w:r>
-        <w:t>Wi-Fi</w:t>
-      </w:r>
-      <w:proofErr w:type="spellEnd"/>
-      <w:r>
-        <w:t xml:space="preserve"> tehnoloģiju.</w:t>
+        <w:t>ELM327 skeneri atšķiras arī ar datu izvades interfeisu. Ir dažādas skeneru modifikācijas, bet absolūti liekākā daļa no tām visām izvada datus tikai 3 dažādos veidos: izmantojot USB, „Bluetooth”, vai Wi-Fi tehnoloģiju.</w:t>
       </w:r>
       <w:r>
         <w:t xml:space="preserve"> </w:t>
       </w:r>
       <w:r>
-        <w:t>Šajā darbā tiks izmantots skeneris ar „</w:t>
-      </w:r>
-      <w:proofErr w:type="spellStart"/>
-      <w:r>
-        <w:t>Bluetooth</w:t>
-      </w:r>
-      <w:proofErr w:type="spellEnd"/>
-      <w:r>
-        <w:t>” tipa datu pārraides interfeisu, kas ir ērtākais veids kā nodot datus portatīvai sistēmai.</w:t>
+        <w:t>Šajā darbā tiks izmantots skeneris ar „Bluetooth” tipa datu pārraides interfeisu, kas ir ērtākais veids kā nodot datus portatīvai sistēmai.</w:t>
       </w:r>
       <w:r>
         <w:t xml:space="preserve"> Šāda skenera izmantošanai ir vairākas pozitīvas iezīmes. Viena no šīm iezīmēm ir tāda, ka šāda veida skeneri ir salīdzinoši lēti. ELM327 čipus ar nepieciešamo programmnodrošinājumu ražo tikai viens uzņēmums pasaulē, bet brīvajā tirgū ir iespējams atrast ļoti daudzus šī skenera pakaļdarinājumus, kuri kvalitātes un funkcionalitātes ziņā, neatpaliek no oriģinālā skenera. Kā otro, no visām pozitīvajām iezīmēm, šī darba autors vēlētos minēt skenera ierīces praktiskumu. Nav nepieciešams veikt tehnoloģiski sarežģītas transportlīdzekļa pārbūves un uzlabojumus. Lai sistēma sāktu darboties, tā vienkārši ir jāiesprauž OBD-II diagnostikas spraudnī un jāsavieno to ar </w:t>
@@ -5329,7 +5369,7 @@
         <w:rStyle w:val="PageNumber"/>
         <w:noProof/>
       </w:rPr>
-      <w:t>17</w:t>
+      <w:t>19</w:t>
     </w:r>
     <w:r>
       <w:rPr>
@@ -8368,7 +8408,6 @@
   <w:style w:type="character" w:default="1" w:styleId="DefaultParagraphFont">
     <w:name w:val="Default Paragraph Font"/>
     <w:uiPriority w:val="1"/>
-    <w:semiHidden/>
     <w:unhideWhenUsed/>
   </w:style>
   <w:style w:type="table" w:default="1" w:styleId="TableNormal">
@@ -9575,7 +9614,7 @@
 </file>
 
 <file path=customXml/itemProps1.xml><?xml version="1.0" encoding="utf-8"?>
-<ds:datastoreItem xmlns:ds="http://schemas.openxmlformats.org/officeDocument/2006/customXml" ds:itemID="{6646BEBA-5C28-4FC4-BF48-F6F7FC0B6849}">
+<ds:datastoreItem xmlns:ds="http://schemas.openxmlformats.org/officeDocument/2006/customXml" ds:itemID="{35B8F071-694C-4A99-8F4E-EF0DA4805E0C}">
   <ds:schemaRefs>
     <ds:schemaRef ds:uri="http://schemas.openxmlformats.org/officeDocument/2006/bibliography"/>
   </ds:schemaRefs>

</xml_diff>